<commit_message>
Change Apartment, Payment, Order
</commit_message>
<xml_diff>
--- a/data/contract.docx
+++ b/data/contract.docx
@@ -31,7 +31,6 @@
         <w:jc w:val="center"/>
         <w:rPr>
           <w:rFonts w:ascii="Times New Roman" w:hAnsi="Times New Roman"/>
-          <w:highlight w:val="red"/>
           <w:color w:val="auto"/>
           <w:sz w:val="20"/>
           <w:szCs w:val="20"/>
@@ -58,7 +57,6 @@
       <w:r>
         <w:rPr>
           <w:rFonts w:ascii="Times New Roman" w:hAnsi="Times New Roman"/>
-          <w:highlight w:val="red"/>
           <w:color w:val="auto"/>
           <w:sz w:val="20"/>
           <w:szCs w:val="20"/>
@@ -92,19 +90,10 @@
       <w:r>
         <w:rPr>
           <w:rFonts w:ascii="Times New Roman" w:hAnsi="Times New Roman" w:cs="Times New Roman"/>
-          <w:highlight w:val="red"/>
-          <w:sz w:val="20"/>
-          <w:szCs w:val="20"/>
-        </w:rPr>
-        <w:t>г. Ташкент</w:t>
-      </w:r>
-      <w:r>
-        <w:rPr>
-          <w:rFonts w:ascii="Times New Roman" w:hAnsi="Times New Roman" w:cs="Times New Roman"/>
-          <w:sz w:val="20"/>
-          <w:szCs w:val="20"/>
-        </w:rPr>
-        <w:t xml:space="preserve">                                                                            </w:t>
+          <w:sz w:val="20"/>
+          <w:szCs w:val="20"/>
+        </w:rPr>
+        <w:t xml:space="preserve">г. Ташкент                                                                            </w:t>
         <w:tab/>
         <w:t xml:space="preserve">          </w:t>
         <w:tab/>
@@ -118,7 +107,6 @@
         <w:rPr>
           <w:rFonts w:ascii="Times New Roman" w:hAnsi="Times New Roman"/>
           <w:b/>
-          <w:highlight w:val="yellow"/>
           <w:bCs/>
           <w:sz w:val="20"/>
           <w:szCs w:val="20"/>
@@ -128,7 +116,6 @@
         <w:rPr>
           <w:rFonts w:ascii="Times New Roman" w:hAnsi="Times New Roman"/>
           <w:b/>
-          <w:highlight w:val="yellow"/>
           <w:bCs/>
           <w:sz w:val="20"/>
           <w:szCs w:val="20"/>
@@ -156,7 +143,6 @@
       <w:r>
         <w:rPr>
           <w:rFonts w:ascii="Times New Roman" w:hAnsi="Times New Roman"/>
-          <w:highlight w:val="red"/>
           <w:color w:val="auto"/>
           <w:kern w:val="1"/>
           <w:sz w:val="20"/>
@@ -168,7 +154,6 @@
         <w:rPr>
           <w:rFonts w:ascii="Times New Roman" w:hAnsi="Times New Roman"/>
           <w:b w:val="0"/>
-          <w:highlight w:val="red"/>
           <w:bCs w:val="0"/>
           <w:color w:val="auto"/>
           <w:kern w:val="1"/>
@@ -367,36 +352,7 @@
           <w:sz w:val="20"/>
           <w:szCs w:val="20"/>
         </w:rPr>
-        <w:t xml:space="preserve">Продавец осуществляет строительство объекта: многоэтажный жилой дом, расположенный по адресу:{address} г.Ташкент, Чиланзарский район, ул. Катартал, 5-квартал, дом 44А (далее - Комплекс). Земельный участок принадлежит Продавцу на правах постоянного пользования (регистрационный номер реестра государственной регистрации объектов недвижимого имущества </w:t>
-      </w:r>
-      <w:r>
-        <w:rPr>
-          <w:highlight w:val="red"/>
-          <w:sz w:val="20"/>
-          <w:szCs w:val="20"/>
-        </w:rPr>
-        <w:t>№10:03:03:03:01:0022 от 24.09.2019г.).</w:t>
-      </w:r>
-      <w:r>
-        <w:rPr>
-          <w:sz w:val="20"/>
-          <w:szCs w:val="20"/>
-        </w:rPr>
-        <w:t xml:space="preserve"> Продавец осуществляет строительные работы на основании соответствующего уведомления в Инспекцию по контролю строительства </w:t>
-      </w:r>
-      <w:r>
-        <w:rPr>
-          <w:highlight w:val="red"/>
-          <w:sz w:val="20"/>
-          <w:szCs w:val="20"/>
-        </w:rPr>
-        <w:t>города Ташкента от 07.10.2019г за №13022648.</w:t>
-      </w:r>
-      <w:r>
-        <w:rPr>
-          <w:sz w:val="20"/>
-          <w:szCs w:val="20"/>
-        </w:rPr>
+        <w:t>Продавец осуществляет строительство объекта: многоэтажный жилой дом, расположенный по адресу:{address} г.Ташкент, Чиланзарский район, ул. Катартал, 5-квартал, дом 44А (далее - Комплекс). Земельный участок принадлежит Продавцу на правах постоянного пользования (регистрационный номер реестра государственной регистрации объектов недвижимого имущества №10:03:03:03:01:0022 от 24.09.2019г.). Продавец осуществляет строительные работы на основании соответствующего уведомления в Инспекцию по контролю строительства города Ташкента от 07.10.2019г за №13022648.</w:t>
       </w:r>
     </w:p>
     <w:p>
@@ -571,34 +527,7 @@
           <w:sz w:val="20"/>
           <w:szCs w:val="20"/>
         </w:rPr>
-        <w:t>Пятьсот шестнадцать м</w:t>
-      </w:r>
-      <w:r>
-        <w:rPr>
-          <w:b/>
-          <w:bCs/>
-          <w:sz w:val="20"/>
-          <w:szCs w:val="20"/>
-        </w:rPr>
-        <w:t xml:space="preserve">иллионов </w:t>
-      </w:r>
-      <w:r>
-        <w:rPr>
-          <w:b/>
-          <w:bCs/>
-          <w:sz w:val="20"/>
-          <w:szCs w:val="20"/>
-        </w:rPr>
-        <w:t xml:space="preserve">триста восемьдесят четыре </w:t>
-      </w:r>
-      <w:r>
-        <w:rPr>
-          <w:b/>
-          <w:bCs/>
-          <w:sz w:val="20"/>
-          <w:szCs w:val="20"/>
-        </w:rPr>
-        <w:t>тысяч</w:t>
+        <w:t>{number_to_words}</w:t>
       </w:r>
       <w:r>
         <w:rPr>
@@ -772,82 +701,7 @@
           <w:sz w:val="20"/>
           <w:szCs w:val="20"/>
         </w:rPr>
-        <w:t xml:space="preserve">Оплата суммы предварительного договора производится путем внесения предоплаты, суммы в размере </w:t>
-      </w:r>
-      <w:r>
-        <w:rPr>
-          <w:highlight w:val="red"/>
-          <w:sz w:val="20"/>
-          <w:szCs w:val="20"/>
-        </w:rPr>
-        <w:t>255 000 000,00 (Двести пятьдесят пять миллионов) сум,</w:t>
-      </w:r>
-      <w:r>
-        <w:rPr>
-          <w:sz w:val="20"/>
-          <w:szCs w:val="20"/>
-        </w:rPr>
-        <w:t xml:space="preserve"> в течении </w:t>
-      </w:r>
-      <w:r>
-        <w:rPr>
-          <w:highlight w:val="red"/>
-          <w:sz w:val="20"/>
-          <w:szCs w:val="20"/>
-        </w:rPr>
-        <w:t>3-х</w:t>
-      </w:r>
-      <w:r>
-        <w:rPr>
-          <w:sz w:val="20"/>
-          <w:szCs w:val="20"/>
-        </w:rPr>
-        <w:t xml:space="preserve"> календарных дней, а остаток долга  в размере </w:t>
-      </w:r>
-      <w:r>
-        <w:rPr>
-          <w:highlight w:val="red"/>
-          <w:sz w:val="20"/>
-          <w:szCs w:val="20"/>
-        </w:rPr>
-        <w:t>261 384 000,00 (Двести шестьдесят один миллион триста восемьдесят четыре тысячи) сум,</w:t>
-      </w:r>
-      <w:r>
-        <w:rPr>
-          <w:sz w:val="20"/>
-          <w:szCs w:val="20"/>
-        </w:rPr>
-        <w:t xml:space="preserve"> покупатель выплачивает в течении </w:t>
-      </w:r>
-      <w:r>
-        <w:rPr>
-          <w:highlight w:val="red"/>
-          <w:sz w:val="20"/>
-          <w:szCs w:val="20"/>
-        </w:rPr>
-        <w:t>12-ти месяцев,</w:t>
-      </w:r>
-      <w:r>
-        <w:rPr>
-          <w:sz w:val="20"/>
-          <w:szCs w:val="20"/>
-        </w:rPr>
-        <w:t xml:space="preserve"> не позднее </w:t>
-      </w:r>
-      <w:r>
-        <w:rPr>
-          <w:highlight w:val="red"/>
-          <w:sz w:val="20"/>
-          <w:szCs w:val="20"/>
-        </w:rPr>
-        <w:t>15</w:t>
-      </w:r>
-      <w:r>
-        <w:rPr>
-          <w:sz w:val="20"/>
-          <w:szCs w:val="20"/>
-        </w:rPr>
-        <w:t xml:space="preserve"> числа каждого месяца согласно графику, представленному в Приложении №1 к настоящему Договору, которое является неотъемлемой частью настоящего Договора. Днем внесения является день зачисления денежных средств на расчетный счет Продавца.</w:t>
+        <w:t>Оплата суммы предварительного договора производится путем внесения предоплаты, суммы в размере 255 000 000,00 (Двести пятьдесят пять миллионов) сум, в течении 3-х календарных дней, а остаток долга  в размере 261 384 000,00 (Двести шестьдесят один миллион триста восемьдесят четыре тысячи) сум, покупатель выплачивает в течении 12-ти месяцев, не позднее 15 числа каждого месяца согласно графику, представленному в Приложении №1 к настоящему Договору, которое является неотъемлемой частью настоящего Договора. Днем внесения является день зачисления денежных средств на расчетный счет Продавца.</w:t>
       </w:r>
     </w:p>
     <w:p>
@@ -1216,22 +1070,7 @@
           <w:sz w:val="20"/>
           <w:szCs w:val="20"/>
         </w:rPr>
-        <w:t xml:space="preserve">Покупатель не вправе осуществлять уступку своих требований по договору третьей стороне без письменного согласия Продавца. Уступка своих требований Покупателем возможна только при оплате последним Продавцу </w:t>
-      </w:r>
-      <w:r>
-        <w:rPr>
-          <w:highlight w:val="red"/>
-          <w:sz w:val="20"/>
-          <w:szCs w:val="20"/>
-        </w:rPr>
-        <w:t>3% (три процента</w:t>
-      </w:r>
-      <w:r>
-        <w:rPr>
-          <w:sz w:val="20"/>
-          <w:szCs w:val="20"/>
-        </w:rPr>
-        <w:t>) от размера предварительной оплаты, указанного в пункте 1.3. настоящего договора.</w:t>
+        <w:t>Покупатель не вправе осуществлять уступку своих требований по договору третьей стороне без письменного согласия Продавца. Уступка своих требований Покупателем возможна только при оплате последним Продавцу 3% (три процента) от размера предварительной оплаты, указанного в пункте 1.3. настоящего договора.</w:t>
       </w:r>
     </w:p>
     <w:p>
@@ -1993,7 +1832,6 @@
         <w:rPr>
           <w:rFonts w:ascii="Times New Roman" w:hAnsi="Times New Roman"/>
           <w:b w:val="0"/>
-          <w:highlight w:val="red"/>
           <w:bCs w:val="0"/>
           <w:color w:val="auto"/>
           <w:kern w:val="1"/>
@@ -2001,97 +1839,6 @@
           <w:szCs w:val="20"/>
         </w:rPr>
         <w:t>3</w:t>
-      </w:r>
-      <w:r>
-        <w:rPr>
-          <w:rFonts w:ascii="Times New Roman" w:hAnsi="Times New Roman"/>
-          <w:b w:val="0"/>
-          <w:highlight w:val="red"/>
-          <w:bCs w:val="0"/>
-          <w:color w:val="auto"/>
-          <w:kern w:val="1"/>
-          <w:sz w:val="20"/>
-          <w:szCs w:val="20"/>
-        </w:rPr>
-        <w:t>0</w:t>
-      </w:r>
-      <w:r>
-        <w:rPr>
-          <w:rFonts w:ascii="Times New Roman" w:hAnsi="Times New Roman"/>
-          <w:b w:val="0"/>
-          <w:highlight w:val="red"/>
-          <w:bCs w:val="0"/>
-          <w:color w:val="auto"/>
-          <w:kern w:val="1"/>
-          <w:sz w:val="20"/>
-          <w:szCs w:val="20"/>
-        </w:rPr>
-        <w:t xml:space="preserve"> </w:t>
-      </w:r>
-      <w:r>
-        <w:rPr>
-          <w:rFonts w:ascii="Times New Roman" w:hAnsi="Times New Roman"/>
-          <w:b w:val="0"/>
-          <w:highlight w:val="red"/>
-          <w:bCs w:val="0"/>
-          <w:color w:val="auto"/>
-          <w:kern w:val="1"/>
-          <w:sz w:val="20"/>
-          <w:szCs w:val="20"/>
-        </w:rPr>
-        <w:t>июня</w:t>
-      </w:r>
-      <w:r>
-        <w:rPr>
-          <w:rFonts w:ascii="Times New Roman" w:hAnsi="Times New Roman"/>
-          <w:b w:val="0"/>
-          <w:highlight w:val="red"/>
-          <w:bCs w:val="0"/>
-          <w:color w:val="auto"/>
-          <w:kern w:val="1"/>
-          <w:sz w:val="20"/>
-          <w:szCs w:val="20"/>
-        </w:rPr>
-        <w:t xml:space="preserve"> 202</w:t>
-      </w:r>
-      <w:r>
-        <w:rPr>
-          <w:rFonts w:ascii="Times New Roman" w:hAnsi="Times New Roman"/>
-          <w:b w:val="0"/>
-          <w:highlight w:val="red"/>
-          <w:bCs w:val="0"/>
-          <w:color w:val="auto"/>
-          <w:kern w:val="1"/>
-          <w:sz w:val="20"/>
-          <w:szCs w:val="20"/>
-        </w:rPr>
-        <w:t>2</w:t>
-      </w:r>
-      <w:r>
-        <w:rPr>
-          <w:rFonts w:ascii="Times New Roman" w:hAnsi="Times New Roman"/>
-          <w:b w:val="0"/>
-          <w:highlight w:val="red"/>
-          <w:bCs w:val="0"/>
-          <w:color w:val="auto"/>
-          <w:kern w:val="1"/>
-          <w:sz w:val="20"/>
-          <w:szCs w:val="20"/>
-        </w:rPr>
-        <w:t xml:space="preserve"> года</w:t>
-      </w:r>
-      <w:r>
-        <w:rPr>
-          <w:rFonts w:ascii="Times New Roman" w:hAnsi="Times New Roman"/>
-          <w:b w:val="0"/>
-          <w:highlight w:val="red"/>
-          <w:bCs w:val="0"/>
-          <w:color w:val="auto"/>
-          <w:kern w:val="1"/>
-          <w:sz w:val="20"/>
-          <w:szCs w:val="20"/>
-        </w:rPr>
-        <w:t>.</w:t>
       </w:r>
       <w:r>
         <w:rPr>
@@ -2103,7 +1850,7 @@
           <w:sz w:val="20"/>
           <w:szCs w:val="20"/>
         </w:rPr>
-        <w:t xml:space="preserve"> </w:t>
+        <w:t>0</w:t>
       </w:r>
       <w:r>
         <w:rPr>
@@ -2115,7 +1862,7 @@
           <w:sz w:val="20"/>
           <w:szCs w:val="20"/>
         </w:rPr>
-        <w:t>Продавец</w:t>
+        <w:t xml:space="preserve"> </w:t>
       </w:r>
       <w:r>
         <w:rPr>
@@ -2127,17 +1874,7 @@
           <w:sz w:val="20"/>
           <w:szCs w:val="20"/>
         </w:rPr>
-        <w:t xml:space="preserve"> обязуется получить Акт приемки в эксплуатацию</w:t>
-      </w:r>
-      <w:r>
-        <w:rPr>
-          <w:rFonts w:ascii="Times New Roman" w:hAnsi="Times New Roman"/>
-          <w:b w:val="0"/>
-          <w:bCs w:val="0"/>
-          <w:sz w:val="20"/>
-          <w:szCs w:val="20"/>
-        </w:rPr>
-        <w:t xml:space="preserve"> </w:t>
+        <w:t>июня</w:t>
       </w:r>
       <w:r>
         <w:rPr>
@@ -2149,13 +1886,106 @@
           <w:sz w:val="20"/>
           <w:szCs w:val="20"/>
         </w:rPr>
+        <w:t xml:space="preserve"> 202</w:t>
+      </w:r>
+      <w:r>
+        <w:rPr>
+          <w:rFonts w:ascii="Times New Roman" w:hAnsi="Times New Roman"/>
+          <w:b w:val="0"/>
+          <w:bCs w:val="0"/>
+          <w:color w:val="auto"/>
+          <w:kern w:val="1"/>
+          <w:sz w:val="20"/>
+          <w:szCs w:val="20"/>
+        </w:rPr>
+        <w:t>2</w:t>
+      </w:r>
+      <w:r>
+        <w:rPr>
+          <w:rFonts w:ascii="Times New Roman" w:hAnsi="Times New Roman"/>
+          <w:b w:val="0"/>
+          <w:bCs w:val="0"/>
+          <w:color w:val="auto"/>
+          <w:kern w:val="1"/>
+          <w:sz w:val="20"/>
+          <w:szCs w:val="20"/>
+        </w:rPr>
+        <w:t xml:space="preserve"> года</w:t>
+      </w:r>
+      <w:r>
+        <w:rPr>
+          <w:rFonts w:ascii="Times New Roman" w:hAnsi="Times New Roman"/>
+          <w:b w:val="0"/>
+          <w:bCs w:val="0"/>
+          <w:color w:val="auto"/>
+          <w:kern w:val="1"/>
+          <w:sz w:val="20"/>
+          <w:szCs w:val="20"/>
+        </w:rPr>
+        <w:t>.</w:t>
+      </w:r>
+      <w:r>
+        <w:rPr>
+          <w:rFonts w:ascii="Times New Roman" w:hAnsi="Times New Roman"/>
+          <w:b w:val="0"/>
+          <w:bCs w:val="0"/>
+          <w:color w:val="auto"/>
+          <w:kern w:val="1"/>
+          <w:sz w:val="20"/>
+          <w:szCs w:val="20"/>
+        </w:rPr>
+        <w:t xml:space="preserve"> </w:t>
+      </w:r>
+      <w:r>
+        <w:rPr>
+          <w:rFonts w:ascii="Times New Roman" w:hAnsi="Times New Roman"/>
+          <w:b w:val="0"/>
+          <w:bCs w:val="0"/>
+          <w:color w:val="auto"/>
+          <w:kern w:val="1"/>
+          <w:sz w:val="20"/>
+          <w:szCs w:val="20"/>
+        </w:rPr>
+        <w:t>Продавец</w:t>
+      </w:r>
+      <w:r>
+        <w:rPr>
+          <w:rFonts w:ascii="Times New Roman" w:hAnsi="Times New Roman"/>
+          <w:b w:val="0"/>
+          <w:bCs w:val="0"/>
+          <w:color w:val="auto"/>
+          <w:kern w:val="1"/>
+          <w:sz w:val="20"/>
+          <w:szCs w:val="20"/>
+        </w:rPr>
+        <w:t xml:space="preserve"> обязуется получить Акт приемки в эксплуатацию</w:t>
+      </w:r>
+      <w:r>
+        <w:rPr>
+          <w:rFonts w:ascii="Times New Roman" w:hAnsi="Times New Roman"/>
+          <w:b w:val="0"/>
+          <w:bCs w:val="0"/>
+          <w:sz w:val="20"/>
+          <w:szCs w:val="20"/>
+        </w:rPr>
+        <w:t xml:space="preserve"> </w:t>
+      </w:r>
+      <w:r>
+        <w:rPr>
+          <w:rFonts w:ascii="Times New Roman" w:hAnsi="Times New Roman"/>
+          <w:b w:val="0"/>
+          <w:bCs w:val="0"/>
+          <w:color w:val="auto"/>
+          <w:kern w:val="1"/>
+          <w:sz w:val="20"/>
+          <w:szCs w:val="20"/>
+        </w:rPr>
         <w:t xml:space="preserve">Комплекса в срок, не превышающий </w:t>
       </w:r>
       <w:r>
         <w:rPr>
           <w:rFonts w:ascii="Times New Roman" w:hAnsi="Times New Roman"/>
           <w:b w:val="0"/>
-          <w:highlight w:val="red"/>
           <w:bCs w:val="0"/>
           <w:color w:val="auto"/>
           <w:kern w:val="1"/>
@@ -2259,7 +2089,6 @@
         <w:rPr>
           <w:rFonts w:ascii="Times New Roman" w:hAnsi="Times New Roman"/>
           <w:b w:val="0"/>
-          <w:highlight w:val="red"/>
           <w:bCs w:val="0"/>
           <w:color w:val="auto"/>
           <w:kern w:val="1"/>
@@ -3311,7 +3140,6 @@
       <w:r>
         <w:rPr>
           <w:rFonts w:ascii="Times New Roman" w:hAnsi="Times New Roman" w:cs="Times New Roman"/>
-          <w:highlight w:val="red"/>
           <w:sz w:val="20"/>
           <w:szCs w:val="20"/>
         </w:rPr>
@@ -3328,7 +3156,6 @@
       <w:r>
         <w:rPr>
           <w:rFonts w:ascii="Times New Roman" w:hAnsi="Times New Roman" w:cs="Times New Roman"/>
-          <w:highlight w:val="red"/>
           <w:sz w:val="20"/>
           <w:szCs w:val="20"/>
         </w:rPr>
@@ -3498,24 +3325,7 @@
           <w:sz w:val="20"/>
           <w:szCs w:val="20"/>
         </w:rPr>
-        <w:t xml:space="preserve">7.3. В случае нарушения сроков по передаче права собственности на Объект в соответствии с пунктом 3.2.6. договора, Продавец выплачивает Покупателю пеню в размере </w:t>
-      </w:r>
-      <w:r>
-        <w:rPr>
-          <w:rFonts w:ascii="Times New Roman" w:hAnsi="Times New Roman" w:cs="Times New Roman"/>
-          <w:highlight w:val="red"/>
-          <w:sz w:val="20"/>
-          <w:szCs w:val="20"/>
-        </w:rPr>
-        <w:t>0,01 %</w:t>
-      </w:r>
-      <w:r>
-        <w:rPr>
-          <w:rFonts w:ascii="Times New Roman" w:hAnsi="Times New Roman" w:cs="Times New Roman"/>
-          <w:sz w:val="20"/>
-          <w:szCs w:val="20"/>
-        </w:rPr>
-        <w:t xml:space="preserve"> от внесенной части предварительной оплаты</w:t>
+        <w:t>7.3. В случае нарушения сроков по передаче права собственности на Объект в соответствии с пунктом 3.2.6. договора, Продавец выплачивает Покупателю пеню в размере 0,01 % от внесенной части предварительной оплаты</w:t>
       </w:r>
       <w:r>
         <w:rPr>
@@ -3535,7 +3345,6 @@
       <w:r>
         <w:rPr>
           <w:rFonts w:ascii="Times New Roman" w:hAnsi="Times New Roman" w:cs="Times New Roman"/>
-          <w:highlight w:val="red"/>
           <w:sz w:val="20"/>
           <w:szCs w:val="20"/>
         </w:rPr>
@@ -3655,41 +3464,7 @@
           <w:sz w:val="20"/>
           <w:szCs w:val="20"/>
         </w:rPr>
-        <w:t xml:space="preserve">7.4. При уклонении Покупателя от заключения договора купли-продажи и/либо подписания Акта приема-передачи Объекта, Продавец вправе требовать от Покупателя выплаты пени в размере </w:t>
-      </w:r>
-      <w:r>
-        <w:rPr>
-          <w:rFonts w:ascii="Times New Roman" w:hAnsi="Times New Roman" w:cs="Times New Roman"/>
-          <w:highlight w:val="red"/>
-          <w:sz w:val="20"/>
-          <w:szCs w:val="20"/>
-        </w:rPr>
-        <w:t>0,5 % от</w:t>
-      </w:r>
-      <w:r>
-        <w:rPr>
-          <w:rFonts w:ascii="Times New Roman" w:hAnsi="Times New Roman" w:cs="Times New Roman"/>
-          <w:sz w:val="20"/>
-          <w:szCs w:val="20"/>
-        </w:rPr>
-        <w:t xml:space="preserve"> размера предварительной оплаты за каждый день просрочки, в общем размере не более </w:t>
-      </w:r>
-      <w:r>
-        <w:rPr>
-          <w:rFonts w:ascii="Times New Roman" w:hAnsi="Times New Roman" w:cs="Times New Roman"/>
-          <w:highlight w:val="red"/>
-          <w:sz w:val="20"/>
-          <w:szCs w:val="20"/>
-        </w:rPr>
-        <w:t>10%</w:t>
-      </w:r>
-      <w:r>
-        <w:rPr>
-          <w:rFonts w:ascii="Times New Roman" w:hAnsi="Times New Roman" w:cs="Times New Roman"/>
-          <w:sz w:val="20"/>
-          <w:szCs w:val="20"/>
-        </w:rPr>
-        <w:t xml:space="preserve"> от общей стоимости предварительной оплаты.</w:t>
+        <w:t>7.4. При уклонении Покупателя от заключения договора купли-продажи и/либо подписания Акта приема-передачи Объекта, Продавец вправе требовать от Покупателя выплаты пени в размере 0,5 % от размера предварительной оплаты за каждый день просрочки, в общем размере не более 10% от общей стоимости предварительной оплаты.</w:t>
       </w:r>
     </w:p>
     <w:p>
@@ -3710,41 +3485,7 @@
           <w:sz w:val="20"/>
           <w:szCs w:val="20"/>
         </w:rPr>
-        <w:t xml:space="preserve">7.5. В случае нарушения Покупателем обязательств, указанных в пунктах 3.1.8.6, 3.1.8.7, 3.1.8.8, 3.1.8.12 настоящего договора, Покупатель обязуется выплатить штраф в размере </w:t>
-      </w:r>
-      <w:r>
-        <w:rPr>
-          <w:rFonts w:ascii="Times New Roman" w:hAnsi="Times New Roman" w:cs="Times New Roman"/>
-          <w:highlight w:val="red"/>
-          <w:sz w:val="20"/>
-          <w:szCs w:val="20"/>
-        </w:rPr>
-        <w:t>100</w:t>
-      </w:r>
-      <w:r>
-        <w:rPr>
-          <w:rFonts w:ascii="Times New Roman" w:hAnsi="Times New Roman" w:cs="Times New Roman"/>
-          <w:sz w:val="20"/>
-          <w:szCs w:val="20"/>
-        </w:rPr>
-        <w:t xml:space="preserve"> базовых расчетных величин, установленных законодательством Республики Узбекистан на момент уплаты штрафа. Уплата штрафа не освобождает Покупателя от обязанности устранить допущенное нарушение. В случае не устранения допущенного нарушения со стороны Покупателя в течение </w:t>
-      </w:r>
-      <w:r>
-        <w:rPr>
-          <w:rFonts w:ascii="Times New Roman" w:hAnsi="Times New Roman" w:cs="Times New Roman"/>
-          <w:highlight w:val="red"/>
-          <w:sz w:val="20"/>
-          <w:szCs w:val="20"/>
-        </w:rPr>
-        <w:t>2-х месяцев</w:t>
-      </w:r>
-      <w:r>
-        <w:rPr>
-          <w:rFonts w:ascii="Times New Roman" w:hAnsi="Times New Roman" w:cs="Times New Roman"/>
-          <w:sz w:val="20"/>
-          <w:szCs w:val="20"/>
-        </w:rPr>
-        <w:t xml:space="preserve"> с момента уплаты штрафа, Продавец вправе повторно требовать уплаты штрафа согласно настоящему пункту договора.  </w:t>
+        <w:t xml:space="preserve">7.5. В случае нарушения Покупателем обязательств, указанных в пунктах 3.1.8.6, 3.1.8.7, 3.1.8.8, 3.1.8.12 настоящего договора, Покупатель обязуется выплатить штраф в размере 100 базовых расчетных величин, установленных законодательством Республики Узбекистан на момент уплаты штрафа. Уплата штрафа не освобождает Покупателя от обязанности устранить допущенное нарушение. В случае не устранения допущенного нарушения со стороны Покупателя в течение 2-х месяцев с момента уплаты штрафа, Продавец вправе повторно требовать уплаты штрафа согласно настоящему пункту договора.  </w:t>
       </w:r>
     </w:p>
     <w:p>
@@ -3803,7 +3544,6 @@
       <w:r>
         <w:rPr>
           <w:rFonts w:ascii="Times New Roman" w:hAnsi="Times New Roman" w:cs="Times New Roman"/>
-          <w:highlight w:val="red"/>
           <w:sz w:val="20"/>
           <w:szCs w:val="20"/>
         </w:rPr>
@@ -4730,7 +4470,7 @@
               <w:bottom w:val="nil" w:sz="0" w:space="0" w:color="000000" tmln="20, 20, 20, 0, 0"/>
               <w:right w:val="nil" w:sz="0" w:space="0" w:color="000000" tmln="20, 20, 20, 0, 0"/>
             </w:tcBorders>
-            <w:tmTcPr id="1695293392" protected="0"/>
+            <w:tmTcPr id="1696180305" protected="0"/>
           </w:tcPr>
           <w:p>
             <w:pPr>
@@ -4739,7 +4479,6 @@
               <w:rPr>
                 <w:rFonts w:ascii="Times New Roman" w:hAnsi="Times New Roman" w:cs="Times New Roman"/>
                 <w:b/>
-                <w:highlight w:val="red"/>
                 <w:sz w:val="20"/>
                 <w:szCs w:val="20"/>
               </w:rPr>
@@ -4752,7 +4491,6 @@
               <w:rPr>
                 <w:rFonts w:ascii="Times New Roman" w:hAnsi="Times New Roman" w:cs="Times New Roman"/>
                 <w:b/>
-                <w:highlight w:val="red"/>
                 <w:sz w:val="20"/>
                 <w:szCs w:val="20"/>
               </w:rPr>
@@ -4762,7 +4500,6 @@
               <w:rPr>
                 <w:rFonts w:ascii="Times New Roman" w:hAnsi="Times New Roman" w:cs="Times New Roman"/>
                 <w:b/>
-                <w:highlight w:val="red"/>
                 <w:sz w:val="20"/>
                 <w:szCs w:val="20"/>
                 <w:lang w:val="en-us"/>
@@ -4773,7 +4510,6 @@
               <w:rPr>
                 <w:rFonts w:ascii="Times New Roman" w:hAnsi="Times New Roman" w:cs="Times New Roman"/>
                 <w:b/>
-                <w:highlight w:val="red"/>
                 <w:sz w:val="20"/>
                 <w:szCs w:val="20"/>
               </w:rPr>
@@ -4783,7 +4519,6 @@
               <w:rPr>
                 <w:rFonts w:ascii="Times New Roman" w:hAnsi="Times New Roman" w:cs="Times New Roman"/>
                 <w:b/>
-                <w:highlight w:val="red"/>
                 <w:sz w:val="20"/>
                 <w:szCs w:val="20"/>
               </w:rPr>
@@ -4800,7 +4535,7 @@
               <w:bottom w:val="nil" w:sz="0" w:space="0" w:color="000000" tmln="20, 20, 20, 0, 0"/>
               <w:right w:val="nil" w:sz="0" w:space="0" w:color="000000" tmln="20, 20, 20, 0, 0"/>
             </w:tcBorders>
-            <w:tmTcPr id="1695293392" protected="0"/>
+            <w:tmTcPr id="1696180305" protected="0"/>
           </w:tcPr>
           <w:p>
             <w:pPr>
@@ -4809,7 +4544,6 @@
               <w:rPr>
                 <w:rFonts w:ascii="Times New Roman" w:hAnsi="Times New Roman" w:cs="Times New Roman"/>
                 <w:b/>
-                <w:highlight w:val="red"/>
                 <w:bCs/>
                 <w:sz w:val="20"/>
                 <w:szCs w:val="20"/>
@@ -4823,7 +4557,6 @@
               <w:rPr>
                 <w:rFonts w:ascii="Times New Roman" w:hAnsi="Times New Roman"/>
                 <w:b/>
-                <w:highlight w:val="red"/>
                 <w:sz w:val="20"/>
                 <w:szCs w:val="20"/>
                 <w:lang w:val="en-us"/>
@@ -4834,7 +4567,6 @@
               <w:rPr>
                 <w:rFonts w:ascii="Times New Roman" w:hAnsi="Times New Roman"/>
                 <w:b/>
-                <w:highlight w:val="red"/>
                 <w:sz w:val="20"/>
                 <w:szCs w:val="20"/>
                 <w:lang w:val="en-us"/>
@@ -4845,7 +4577,6 @@
               <w:rPr>
                 <w:rFonts w:ascii="Times New Roman" w:hAnsi="Times New Roman"/>
                 <w:b/>
-                <w:highlight w:val="red"/>
                 <w:sz w:val="20"/>
                 <w:szCs w:val="20"/>
                 <w:lang w:val="en-us"/>
@@ -4856,7 +4587,6 @@
               <w:rPr>
                 <w:rFonts w:ascii="Times New Roman" w:hAnsi="Times New Roman" w:cs="Times New Roman"/>
                 <w:b/>
-                <w:highlight w:val="red"/>
                 <w:bCs/>
                 <w:sz w:val="20"/>
                 <w:szCs w:val="20"/>
@@ -4880,14 +4610,13 @@
               <w:bottom w:val="nil" w:sz="0" w:space="0" w:color="000000" tmln="20, 20, 20, 0, 0"/>
               <w:right w:val="nil" w:sz="0" w:space="0" w:color="000000" tmln="20, 20, 20, 0, 0"/>
             </w:tcBorders>
-            <w:tmTcPr id="1695293392" protected="0"/>
+            <w:tmTcPr id="1696180305" protected="0"/>
           </w:tcPr>
           <w:p>
             <w:pPr>
               <w:rPr>
                 <w:rFonts w:ascii="Times New Roman" w:hAnsi="Times New Roman" w:cs="Times New Roman"/>
                 <w:b/>
-                <w:highlight w:val="red"/>
                 <w:sz w:val="20"/>
                 <w:szCs w:val="20"/>
               </w:rPr>
@@ -4896,7 +4625,6 @@
               <w:rPr>
                 <w:rFonts w:ascii="Times New Roman" w:hAnsi="Times New Roman" w:cs="Times New Roman"/>
                 <w:b/>
-                <w:highlight w:val="red"/>
                 <w:sz w:val="20"/>
                 <w:szCs w:val="20"/>
               </w:rPr>
@@ -4905,7 +4633,6 @@
             <w:r>
               <w:rPr>
                 <w:rFonts w:ascii="Times New Roman" w:hAnsi="Times New Roman" w:cs="Times New Roman"/>
-                <w:highlight w:val="red"/>
                 <w:sz w:val="20"/>
                 <w:szCs w:val="20"/>
               </w:rPr>
@@ -4915,7 +4642,6 @@
               <w:rPr>
                 <w:rFonts w:ascii="Times New Roman" w:hAnsi="Times New Roman" w:cs="Times New Roman"/>
                 <w:b/>
-                <w:highlight w:val="red"/>
                 <w:sz w:val="20"/>
                 <w:szCs w:val="20"/>
               </w:rPr>
@@ -4932,14 +4658,13 @@
               <w:bottom w:val="nil" w:sz="0" w:space="0" w:color="000000" tmln="20, 20, 20, 0, 0"/>
               <w:right w:val="nil" w:sz="0" w:space="0" w:color="000000" tmln="20, 20, 20, 0, 0"/>
             </w:tcBorders>
-            <w:tmTcPr id="1695293392" protected="0"/>
+            <w:tmTcPr id="1696180305" protected="0"/>
           </w:tcPr>
           <w:p>
             <w:pPr>
               <w:rPr>
                 <w:rFonts w:ascii="Times New Roman" w:hAnsi="Times New Roman" w:cs="Times New Roman"/>
                 <w:b/>
-                <w:highlight w:val="red"/>
                 <w:sz w:val="20"/>
                 <w:szCs w:val="20"/>
               </w:rPr>
@@ -4948,7 +4673,6 @@
               <w:rPr>
                 <w:rFonts w:ascii="Times New Roman" w:hAnsi="Times New Roman" w:cs="Times New Roman"/>
                 <w:b/>
-                <w:highlight w:val="red"/>
                 <w:sz w:val="20"/>
                 <w:szCs w:val="20"/>
               </w:rPr>
@@ -4961,7 +4685,6 @@
             <w:r>
               <w:rPr>
                 <w:rFonts w:ascii="Times New Roman" w:hAnsi="Times New Roman" w:cs="Times New Roman"/>
-                <w:highlight w:val="red"/>
                 <w:bCs/>
                 <w:sz w:val="20"/>
                 <w:szCs w:val="20"/>
@@ -4972,7 +4695,6 @@
             <w:r>
               <w:rPr>
                 <w:rFonts w:ascii="Times New Roman" w:hAnsi="Times New Roman" w:cs="Times New Roman"/>
-                <w:highlight w:val="red"/>
                 <w:bCs/>
                 <w:sz w:val="20"/>
                 <w:szCs w:val="20"/>
@@ -4983,7 +4705,6 @@
               <w:rPr>
                 <w:rFonts w:ascii="Times New Roman" w:hAnsi="Times New Roman" w:cs="Times New Roman"/>
                 <w:b/>
-                <w:highlight w:val="red"/>
                 <w:sz w:val="20"/>
                 <w:szCs w:val="20"/>
               </w:rPr>
@@ -4992,7 +4713,6 @@
             <w:r>
               <w:rPr>
                 <w:rFonts w:ascii="Times New Roman" w:hAnsi="Times New Roman" w:cs="Times New Roman"/>
-                <w:highlight w:val="red"/>
                 <w:bCs/>
                 <w:sz w:val="20"/>
                 <w:szCs w:val="20"/>
@@ -5002,7 +4722,6 @@
             <w:r>
               <w:rPr>
                 <w:rFonts w:ascii="Times New Roman" w:hAnsi="Times New Roman" w:cs="Times New Roman"/>
-                <w:highlight w:val="red"/>
                 <w:bCs/>
                 <w:sz w:val="20"/>
                 <w:szCs w:val="20"/>
@@ -5013,7 +4732,6 @@
             <w:r>
               <w:rPr>
                 <w:rFonts w:ascii="Times New Roman" w:hAnsi="Times New Roman" w:cs="Times New Roman"/>
-                <w:highlight w:val="red"/>
                 <w:bCs/>
                 <w:sz w:val="20"/>
                 <w:szCs w:val="20"/>
@@ -5023,7 +4741,6 @@
             <w:r>
               <w:rPr>
                 <w:rFonts w:ascii="Times New Roman" w:hAnsi="Times New Roman" w:cs="Times New Roman"/>
-                <w:highlight w:val="red"/>
                 <w:bCs/>
                 <w:sz w:val="20"/>
                 <w:szCs w:val="20"/>
@@ -5034,7 +4751,6 @@
             <w:r>
               <w:rPr>
                 <w:rFonts w:ascii="Times New Roman" w:hAnsi="Times New Roman" w:cs="Times New Roman"/>
-                <w:highlight w:val="red"/>
                 <w:bCs/>
                 <w:sz w:val="20"/>
                 <w:szCs w:val="20"/>
@@ -5044,7 +4760,6 @@
             <w:r>
               <w:rPr>
                 <w:rFonts w:ascii="Times New Roman" w:hAnsi="Times New Roman" w:cs="Times New Roman"/>
-                <w:highlight w:val="red"/>
                 <w:bCs/>
                 <w:sz w:val="20"/>
                 <w:szCs w:val="20"/>
@@ -5055,7 +4770,6 @@
             <w:r>
               <w:rPr>
                 <w:rFonts w:ascii="Times New Roman" w:hAnsi="Times New Roman" w:cs="Times New Roman"/>
-                <w:highlight w:val="red"/>
                 <w:bCs/>
                 <w:sz w:val="20"/>
                 <w:szCs w:val="20"/>
@@ -5065,7 +4779,6 @@
             <w:r>
               <w:rPr>
                 <w:rFonts w:ascii="Times New Roman" w:hAnsi="Times New Roman" w:cs="Times New Roman"/>
-                <w:highlight w:val="red"/>
                 <w:bCs/>
                 <w:sz w:val="20"/>
                 <w:szCs w:val="20"/>
@@ -5076,7 +4789,6 @@
             <w:r>
               <w:rPr>
                 <w:rFonts w:ascii="Times New Roman" w:hAnsi="Times New Roman" w:cs="Times New Roman"/>
-                <w:highlight w:val="red"/>
                 <w:bCs/>
                 <w:sz w:val="20"/>
                 <w:szCs w:val="20"/>
@@ -5086,7 +4798,6 @@
             <w:r>
               <w:rPr>
                 <w:rFonts w:ascii="Times New Roman" w:hAnsi="Times New Roman" w:cs="Times New Roman"/>
-                <w:highlight w:val="red"/>
                 <w:bCs/>
                 <w:sz w:val="20"/>
                 <w:szCs w:val="20"/>
@@ -5098,7 +4809,6 @@
               <w:rPr>
                 <w:rFonts w:ascii="Times New Roman" w:hAnsi="Times New Roman" w:cs="Times New Roman"/>
                 <w:b/>
-                <w:highlight w:val="red"/>
                 <w:sz w:val="20"/>
                 <w:szCs w:val="20"/>
               </w:rPr>
@@ -5108,7 +4818,6 @@
               <w:rPr>
                 <w:rFonts w:ascii="Times New Roman" w:hAnsi="Times New Roman" w:cs="Times New Roman"/>
                 <w:b/>
-                <w:highlight w:val="red"/>
                 <w:sz w:val="20"/>
                 <w:szCs w:val="20"/>
               </w:rPr>
@@ -5119,7 +4828,6 @@
               <w:rPr>
                 <w:rFonts w:ascii="Times New Roman" w:hAnsi="Times New Roman" w:cs="Times New Roman"/>
                 <w:b/>
-                <w:highlight w:val="red"/>
                 <w:sz w:val="20"/>
                 <w:szCs w:val="20"/>
               </w:rPr>
@@ -5128,7 +4836,6 @@
               <w:rPr>
                 <w:rFonts w:ascii="Times New Roman" w:hAnsi="Times New Roman" w:cs="Times New Roman"/>
                 <w:b/>
-                <w:highlight w:val="red"/>
                 <w:sz w:val="20"/>
                 <w:szCs w:val="20"/>
               </w:rPr>
@@ -5137,7 +4844,6 @@
             <w:r>
               <w:rPr>
                 <w:rFonts w:ascii="Times New Roman" w:hAnsi="Times New Roman" w:cs="Times New Roman"/>
-                <w:highlight w:val="red"/>
                 <w:bCs/>
                 <w:sz w:val="20"/>
                 <w:szCs w:val="20"/>
@@ -5148,7 +4854,6 @@
               <w:rPr>
                 <w:rFonts w:ascii="Times New Roman" w:hAnsi="Times New Roman" w:cs="Times New Roman"/>
                 <w:b/>
-                <w:highlight w:val="red"/>
                 <w:sz w:val="20"/>
                 <w:szCs w:val="20"/>
               </w:rPr>
@@ -5158,7 +4863,6 @@
               <w:rPr>
                 <w:rFonts w:ascii="Times New Roman" w:hAnsi="Times New Roman" w:cs="Times New Roman"/>
                 <w:b/>
-                <w:highlight w:val="red"/>
                 <w:sz w:val="20"/>
                 <w:szCs w:val="20"/>
               </w:rPr>
@@ -5169,7 +4873,6 @@
               <w:rPr>
                 <w:rFonts w:ascii="Times New Roman" w:hAnsi="Times New Roman" w:cs="Times New Roman"/>
                 <w:b/>
-                <w:highlight w:val="red"/>
                 <w:sz w:val="20"/>
                 <w:szCs w:val="20"/>
               </w:rPr>
@@ -5178,7 +4881,6 @@
               <w:rPr>
                 <w:rFonts w:ascii="Times New Roman" w:hAnsi="Times New Roman" w:cs="Times New Roman"/>
                 <w:b/>
-                <w:highlight w:val="red"/>
                 <w:sz w:val="20"/>
                 <w:szCs w:val="20"/>
               </w:rPr>
@@ -5190,7 +4892,6 @@
               <w:rPr>
                 <w:rFonts w:ascii="Times New Roman" w:hAnsi="Times New Roman" w:cs="Times New Roman"/>
                 <w:b/>
-                <w:highlight w:val="red"/>
                 <w:sz w:val="20"/>
                 <w:szCs w:val="20"/>
               </w:rPr>
@@ -5199,7 +4900,6 @@
               <w:rPr>
                 <w:rFonts w:ascii="Times New Roman" w:hAnsi="Times New Roman" w:cs="Times New Roman"/>
                 <w:b/>
-                <w:highlight w:val="red"/>
                 <w:sz w:val="20"/>
                 <w:szCs w:val="20"/>
               </w:rPr>
@@ -5210,7 +4910,6 @@
             <w:pPr>
               <w:rPr>
                 <w:rFonts w:ascii="Times New Roman" w:hAnsi="Times New Roman" w:cs="Times New Roman"/>
-                <w:highlight w:val="red"/>
                 <w:sz w:val="20"/>
                 <w:szCs w:val="20"/>
               </w:rPr>
@@ -5219,7 +4918,6 @@
               <w:rPr>
                 <w:rFonts w:ascii="Times New Roman" w:hAnsi="Times New Roman" w:cs="Times New Roman"/>
                 <w:b/>
-                <w:highlight w:val="red"/>
                 <w:sz w:val="20"/>
                 <w:szCs w:val="20"/>
               </w:rPr>
@@ -5228,7 +4926,6 @@
             <w:r>
               <w:rPr>
                 <w:rFonts w:ascii="Times New Roman" w:hAnsi="Times New Roman" w:cs="Times New Roman"/>
-                <w:highlight w:val="red"/>
                 <w:sz w:val="20"/>
                 <w:szCs w:val="20"/>
               </w:rPr>
@@ -5238,7 +4935,6 @@
             <w:pPr>
               <w:rPr>
                 <w:rFonts w:ascii="Times New Roman" w:hAnsi="Times New Roman" w:cs="Times New Roman"/>
-                <w:highlight w:val="red"/>
                 <w:sz w:val="20"/>
                 <w:szCs w:val="20"/>
               </w:rPr>
@@ -5246,7 +4942,6 @@
             <w:r>
               <w:rPr>
                 <w:rFonts w:ascii="Times New Roman" w:hAnsi="Times New Roman" w:cs="Times New Roman"/>
-                <w:highlight w:val="red"/>
                 <w:sz w:val="20"/>
                 <w:szCs w:val="20"/>
               </w:rPr>
@@ -5257,7 +4952,6 @@
               <w:rPr>
                 <w:rFonts w:ascii="Times New Roman" w:hAnsi="Times New Roman" w:cs="Times New Roman"/>
                 <w:b/>
-                <w:highlight w:val="red"/>
                 <w:bCs/>
                 <w:sz w:val="20"/>
                 <w:szCs w:val="20"/>
@@ -5267,7 +4961,6 @@
               <w:rPr>
                 <w:rFonts w:ascii="Times New Roman" w:hAnsi="Times New Roman" w:cs="Times New Roman"/>
                 <w:b/>
-                <w:highlight w:val="red"/>
                 <w:sz w:val="20"/>
                 <w:szCs w:val="20"/>
               </w:rPr>
@@ -5276,7 +4969,6 @@
             <w:r>
               <w:rPr>
                 <w:rFonts w:ascii="Times New Roman" w:hAnsi="Times New Roman" w:cs="Times New Roman"/>
-                <w:highlight w:val="red"/>
                 <w:sz w:val="20"/>
                 <w:szCs w:val="20"/>
               </w:rPr>
@@ -5286,7 +4978,6 @@
               <w:rPr>
                 <w:rFonts w:ascii="Times New Roman" w:hAnsi="Times New Roman" w:cs="Times New Roman"/>
                 <w:b/>
-                <w:highlight w:val="red"/>
                 <w:bCs/>
                 <w:sz w:val="20"/>
                 <w:szCs w:val="20"/>
@@ -5298,7 +4989,6 @@
               <w:rPr>
                 <w:rFonts w:ascii="Times New Roman" w:hAnsi="Times New Roman" w:cs="Times New Roman"/>
                 <w:b/>
-                <w:highlight w:val="red"/>
                 <w:sz w:val="20"/>
                 <w:szCs w:val="20"/>
               </w:rPr>
@@ -5307,7 +4997,6 @@
               <w:rPr>
                 <w:rFonts w:ascii="Times New Roman" w:hAnsi="Times New Roman" w:cs="Times New Roman"/>
                 <w:b/>
-                <w:highlight w:val="red"/>
                 <w:sz w:val="20"/>
                 <w:szCs w:val="20"/>
               </w:rPr>
@@ -5318,7 +5007,6 @@
               <w:rPr>
                 <w:rFonts w:ascii="Times New Roman" w:hAnsi="Times New Roman" w:cs="Times New Roman"/>
                 <w:b/>
-                <w:highlight w:val="red"/>
                 <w:sz w:val="20"/>
                 <w:szCs w:val="20"/>
               </w:rPr>
@@ -5327,7 +5015,6 @@
               <w:rPr>
                 <w:rFonts w:ascii="Times New Roman" w:hAnsi="Times New Roman" w:cs="Times New Roman"/>
                 <w:b/>
-                <w:highlight w:val="red"/>
                 <w:sz w:val="20"/>
                 <w:szCs w:val="20"/>
               </w:rPr>
@@ -5340,7 +5027,6 @@
               <w:rPr>
                 <w:rFonts w:ascii="Times New Roman" w:hAnsi="Times New Roman" w:cs="Times New Roman"/>
                 <w:b/>
-                <w:highlight w:val="red"/>
                 <w:sz w:val="20"/>
                 <w:szCs w:val="20"/>
               </w:rPr>
@@ -5349,7 +5035,6 @@
               <w:rPr>
                 <w:rFonts w:ascii="Times New Roman" w:hAnsi="Times New Roman" w:cs="Times New Roman"/>
                 <w:b/>
-                <w:highlight w:val="red"/>
                 <w:sz w:val="20"/>
                 <w:szCs w:val="20"/>
               </w:rPr>
@@ -5373,13 +5058,12 @@
               <w:bottom w:val="nil" w:sz="0" w:space="0" w:color="000000" tmln="20, 20, 20, 0, 0"/>
               <w:right w:val="nil" w:sz="0" w:space="0" w:color="000000" tmln="20, 20, 20, 0, 0"/>
             </w:tcBorders>
-            <w:tmTcPr id="1695293392" protected="0"/>
+            <w:tmTcPr id="1696180305" protected="0"/>
           </w:tcPr>
           <w:p>
             <w:pPr>
               <w:rPr>
                 <w:rFonts w:ascii="Times New Roman" w:hAnsi="Times New Roman" w:cs="Times New Roman"/>
-                <w:highlight w:val="red"/>
                 <w:sz w:val="20"/>
                 <w:szCs w:val="20"/>
               </w:rPr>
@@ -5388,7 +5072,6 @@
               <w:rPr>
                 <w:rFonts w:ascii="Times New Roman" w:hAnsi="Times New Roman" w:cs="Times New Roman"/>
                 <w:b/>
-                <w:highlight w:val="red"/>
                 <w:sz w:val="20"/>
                 <w:szCs w:val="20"/>
               </w:rPr>
@@ -5397,7 +5080,6 @@
             <w:r>
               <w:rPr>
                 <w:rFonts w:ascii="Times New Roman" w:hAnsi="Times New Roman" w:cs="Times New Roman"/>
-                <w:highlight w:val="red"/>
                 <w:sz w:val="20"/>
                 <w:szCs w:val="20"/>
               </w:rPr>
@@ -5409,7 +5091,6 @@
               <w:rPr>
                 <w:rFonts w:ascii="Times New Roman" w:hAnsi="Times New Roman" w:cs="Times New Roman"/>
                 <w:b/>
-                <w:highlight w:val="red"/>
                 <w:sz w:val="20"/>
                 <w:szCs w:val="20"/>
               </w:rPr>
@@ -5418,7 +5099,6 @@
               <w:rPr>
                 <w:rFonts w:ascii="Times New Roman" w:hAnsi="Times New Roman" w:cs="Times New Roman"/>
                 <w:b/>
-                <w:highlight w:val="red"/>
                 <w:sz w:val="20"/>
                 <w:szCs w:val="20"/>
               </w:rPr>
@@ -5427,7 +5107,6 @@
             <w:r>
               <w:rPr>
                 <w:rFonts w:ascii="Times New Roman" w:hAnsi="Times New Roman" w:cs="Times New Roman"/>
-                <w:highlight w:val="red"/>
                 <w:sz w:val="20"/>
                 <w:szCs w:val="20"/>
               </w:rPr>
@@ -5437,7 +5116,6 @@
               <w:rPr>
                 <w:rFonts w:ascii="Times New Roman" w:hAnsi="Times New Roman" w:cs="Times New Roman"/>
                 <w:b/>
-                <w:highlight w:val="red"/>
                 <w:sz w:val="20"/>
                 <w:szCs w:val="20"/>
               </w:rPr>
@@ -5446,7 +5124,6 @@
             <w:r>
               <w:rPr>
                 <w:rFonts w:ascii="Times New Roman" w:hAnsi="Times New Roman" w:cs="Times New Roman"/>
-                <w:highlight w:val="red"/>
                 <w:sz w:val="20"/>
                 <w:szCs w:val="20"/>
               </w:rPr>
@@ -5456,7 +5133,6 @@
               <w:rPr>
                 <w:rFonts w:ascii="Times New Roman" w:hAnsi="Times New Roman" w:cs="Times New Roman"/>
                 <w:b/>
-                <w:highlight w:val="red"/>
                 <w:sz w:val="20"/>
                 <w:szCs w:val="20"/>
               </w:rPr>
@@ -5467,7 +5143,6 @@
               <w:rPr>
                 <w:rFonts w:ascii="Times New Roman" w:hAnsi="Times New Roman" w:cs="Times New Roman"/>
                 <w:b/>
-                <w:highlight w:val="red"/>
                 <w:sz w:val="20"/>
                 <w:szCs w:val="20"/>
               </w:rPr>
@@ -5476,7 +5151,6 @@
               <w:rPr>
                 <w:rFonts w:ascii="Times New Roman" w:hAnsi="Times New Roman" w:cs="Times New Roman"/>
                 <w:b/>
-                <w:highlight w:val="red"/>
                 <w:sz w:val="20"/>
                 <w:szCs w:val="20"/>
               </w:rPr>
@@ -5485,7 +5159,6 @@
             <w:r>
               <w:rPr>
                 <w:rFonts w:ascii="Times New Roman" w:hAnsi="Times New Roman" w:cs="Times New Roman"/>
-                <w:highlight w:val="red"/>
                 <w:sz w:val="20"/>
                 <w:szCs w:val="20"/>
               </w:rPr>
@@ -5495,7 +5168,6 @@
               <w:rPr>
                 <w:rFonts w:ascii="Times New Roman" w:hAnsi="Times New Roman" w:cs="Times New Roman"/>
                 <w:b/>
-                <w:highlight w:val="red"/>
                 <w:sz w:val="20"/>
                 <w:szCs w:val="20"/>
               </w:rPr>
@@ -5512,7 +5184,7 @@
               <w:bottom w:val="nil" w:sz="0" w:space="0" w:color="000000" tmln="20, 20, 20, 0, 0"/>
               <w:right w:val="nil" w:sz="0" w:space="0" w:color="000000" tmln="20, 20, 20, 0, 0"/>
             </w:tcBorders>
-            <w:tmTcPr id="1695293392" protected="0"/>
+            <w:tmTcPr id="1696180305" protected="0"/>
           </w:tcPr>
           <w:p/>
         </w:tc>
@@ -5532,14 +5204,13 @@
               <w:bottom w:val="nil" w:sz="0" w:space="0" w:color="000000" tmln="20, 20, 20, 0, 0"/>
               <w:right w:val="nil" w:sz="0" w:space="0" w:color="000000" tmln="20, 20, 20, 0, 0"/>
             </w:tcBorders>
-            <w:tmTcPr id="1695293392" protected="0"/>
+            <w:tmTcPr id="1696180305" protected="0"/>
           </w:tcPr>
           <w:p>
             <w:pPr>
               <w:rPr>
                 <w:rFonts w:ascii="Times New Roman" w:hAnsi="Times New Roman" w:cs="Times New Roman"/>
                 <w:b/>
-                <w:highlight w:val="red"/>
                 <w:sz w:val="20"/>
                 <w:szCs w:val="20"/>
               </w:rPr>
@@ -5548,7 +5219,6 @@
               <w:rPr>
                 <w:rFonts w:ascii="Times New Roman" w:hAnsi="Times New Roman" w:cs="Times New Roman"/>
                 <w:b/>
-                <w:highlight w:val="red"/>
                 <w:sz w:val="20"/>
                 <w:szCs w:val="20"/>
               </w:rPr>
@@ -5557,7 +5227,6 @@
             <w:r>
               <w:rPr>
                 <w:rFonts w:ascii="Times New Roman" w:hAnsi="Times New Roman" w:cs="Times New Roman"/>
-                <w:highlight w:val="red"/>
                 <w:sz w:val="20"/>
                 <w:szCs w:val="20"/>
               </w:rPr>
@@ -5567,7 +5236,6 @@
               <w:rPr>
                 <w:rFonts w:ascii="Times New Roman" w:hAnsi="Times New Roman" w:cs="Times New Roman"/>
                 <w:b/>
-                <w:highlight w:val="red"/>
                 <w:sz w:val="20"/>
                 <w:szCs w:val="20"/>
               </w:rPr>
@@ -5584,7 +5252,7 @@
               <w:bottom w:val="nil" w:sz="0" w:space="0" w:color="000000" tmln="20, 20, 20, 0, 0"/>
               <w:right w:val="nil" w:sz="0" w:space="0" w:color="000000" tmln="20, 20, 20, 0, 0"/>
             </w:tcBorders>
-            <w:tmTcPr id="1695293392" protected="0"/>
+            <w:tmTcPr id="1696180305" protected="0"/>
           </w:tcPr>
           <w:p/>
         </w:tc>
@@ -5604,13 +5272,12 @@
               <w:bottom w:val="nil" w:sz="0" w:space="0" w:color="000000" tmln="20, 20, 20, 0, 0"/>
               <w:right w:val="nil" w:sz="0" w:space="0" w:color="000000" tmln="20, 20, 20, 0, 0"/>
             </w:tcBorders>
-            <w:tmTcPr id="1695293392" protected="0"/>
+            <w:tmTcPr id="1696180305" protected="0"/>
           </w:tcPr>
           <w:p>
             <w:pPr>
               <w:rPr>
                 <w:rFonts w:ascii="Times New Roman" w:hAnsi="Times New Roman" w:cs="Times New Roman"/>
-                <w:highlight w:val="red"/>
                 <w:sz w:val="20"/>
                 <w:szCs w:val="20"/>
               </w:rPr>
@@ -5619,7 +5286,6 @@
               <w:rPr>
                 <w:rFonts w:ascii="Times New Roman" w:hAnsi="Times New Roman" w:cs="Times New Roman"/>
                 <w:b/>
-                <w:highlight w:val="red"/>
                 <w:sz w:val="20"/>
                 <w:szCs w:val="20"/>
               </w:rPr>
@@ -5628,7 +5294,6 @@
             <w:r>
               <w:rPr>
                 <w:rFonts w:ascii="Times New Roman" w:hAnsi="Times New Roman" w:cs="Times New Roman"/>
-                <w:highlight w:val="red"/>
                 <w:sz w:val="20"/>
                 <w:szCs w:val="20"/>
               </w:rPr>
@@ -5639,7 +5304,6 @@
             <w:pPr>
               <w:rPr>
                 <w:rFonts w:ascii="Times New Roman" w:hAnsi="Times New Roman" w:cs="Times New Roman"/>
-                <w:highlight w:val="red"/>
                 <w:sz w:val="20"/>
                 <w:szCs w:val="20"/>
               </w:rPr>
@@ -5648,7 +5312,6 @@
               <w:rPr>
                 <w:rFonts w:ascii="Times New Roman" w:hAnsi="Times New Roman" w:cs="Times New Roman"/>
                 <w:b/>
-                <w:highlight w:val="red"/>
                 <w:sz w:val="20"/>
                 <w:szCs w:val="20"/>
               </w:rPr>
@@ -5657,7 +5320,6 @@
             <w:r>
               <w:rPr>
                 <w:rFonts w:ascii="Times New Roman" w:hAnsi="Times New Roman" w:cs="Times New Roman"/>
-                <w:highlight w:val="red"/>
                 <w:sz w:val="20"/>
                 <w:szCs w:val="20"/>
               </w:rPr>
@@ -5669,7 +5331,6 @@
               <w:rPr>
                 <w:rFonts w:ascii="Times New Roman" w:hAnsi="Times New Roman" w:cs="Times New Roman"/>
                 <w:b/>
-                <w:highlight w:val="red"/>
                 <w:sz w:val="20"/>
                 <w:szCs w:val="20"/>
               </w:rPr>
@@ -5678,7 +5339,6 @@
               <w:rPr>
                 <w:rFonts w:ascii="Times New Roman" w:hAnsi="Times New Roman" w:cs="Times New Roman"/>
                 <w:b/>
-                <w:highlight w:val="red"/>
                 <w:sz w:val="20"/>
                 <w:szCs w:val="20"/>
               </w:rPr>
@@ -5689,7 +5349,6 @@
               <w:rPr>
                 <w:rFonts w:ascii="Times New Roman" w:hAnsi="Times New Roman" w:cs="Times New Roman"/>
                 <w:b/>
-                <w:highlight w:val="red"/>
                 <w:sz w:val="20"/>
                 <w:szCs w:val="20"/>
               </w:rPr>
@@ -5698,7 +5357,6 @@
               <w:rPr>
                 <w:rFonts w:ascii="Times New Roman" w:hAnsi="Times New Roman" w:cs="Times New Roman"/>
                 <w:b/>
-                <w:highlight w:val="red"/>
                 <w:sz w:val="20"/>
                 <w:szCs w:val="20"/>
               </w:rPr>
@@ -5711,7 +5369,6 @@
               <w:rPr>
                 <w:rFonts w:ascii="Times New Roman" w:hAnsi="Times New Roman" w:cs="Times New Roman"/>
                 <w:b/>
-                <w:highlight w:val="red"/>
                 <w:sz w:val="20"/>
                 <w:szCs w:val="20"/>
               </w:rPr>
@@ -5720,7 +5377,6 @@
               <w:rPr>
                 <w:rFonts w:ascii="Times New Roman" w:hAnsi="Times New Roman" w:cs="Times New Roman"/>
                 <w:b/>
-                <w:highlight w:val="red"/>
                 <w:sz w:val="20"/>
                 <w:szCs w:val="20"/>
               </w:rPr>
@@ -5738,7 +5394,7 @@
               <w:bottom w:val="nil" w:sz="0" w:space="0" w:color="000000" tmln="20, 20, 20, 0, 0"/>
               <w:right w:val="nil" w:sz="0" w:space="0" w:color="000000" tmln="20, 20, 20, 0, 0"/>
             </w:tcBorders>
-            <w:tmTcPr id="1695293392" protected="0"/>
+            <w:tmTcPr id="1696180305" protected="0"/>
           </w:tcPr>
           <w:p/>
         </w:tc>
@@ -6044,7 +5700,7 @@
               <w:tl2br w:val="nil" w:sz="0" w:space="0" w:color="000000" tmln="20, 20, 20, 0, 0"/>
               <w:tr2bl w:val="nil" w:sz="0" w:space="0" w:color="000000" tmln="20, 20, 20, 0, 0"/>
             </w:tcBorders>
-            <w:tmTcPr id="1695293392" protected="0"/>
+            <w:tmTcPr id="1696180305" protected="0"/>
           </w:tcPr>
           <w:p>
             <w:pPr>
@@ -6090,7 +5746,7 @@
               <w:tl2br w:val="nil" w:sz="0" w:space="0" w:color="000000" tmln="20, 20, 20, 0, 0"/>
               <w:tr2bl w:val="nil" w:sz="0" w:space="0" w:color="000000" tmln="20, 20, 20, 0, 0"/>
             </w:tcBorders>
-            <w:tmTcPr id="1695293392" protected="0"/>
+            <w:tmTcPr id="1696180305" protected="0"/>
           </w:tcPr>
           <w:p>
             <w:pPr>
@@ -6136,7 +5792,7 @@
               <w:tl2br w:val="nil" w:sz="0" w:space="0" w:color="000000" tmln="20, 20, 20, 0, 0"/>
               <w:tr2bl w:val="nil" w:sz="0" w:space="0" w:color="000000" tmln="20, 20, 20, 0, 0"/>
             </w:tcBorders>
-            <w:tmTcPr id="1695293392" protected="0"/>
+            <w:tmTcPr id="1696180305" protected="0"/>
           </w:tcPr>
           <w:p>
             <w:pPr>
@@ -6192,7 +5848,7 @@
               <w:tl2br w:val="nil" w:sz="0" w:space="0" w:color="000000" tmln="20, 20, 20, 0, 0"/>
               <w:tr2bl w:val="nil" w:sz="0" w:space="0" w:color="000000" tmln="20, 20, 20, 0, 0"/>
             </w:tcBorders>
-            <w:tmTcPr id="1695293392" protected="0"/>
+            <w:tmTcPr id="1696180305" protected="0"/>
           </w:tcPr>
           <w:p>
             <w:pPr>
@@ -6234,7 +5890,7 @@
               <w:tl2br w:val="nil" w:sz="0" w:space="0" w:color="000000" tmln="20, 20, 20, 0, 0"/>
               <w:tr2bl w:val="nil" w:sz="0" w:space="0" w:color="000000" tmln="20, 20, 20, 0, 0"/>
             </w:tcBorders>
-            <w:tmTcPr id="1695293392" protected="0"/>
+            <w:tmTcPr id="1696180305" protected="0"/>
           </w:tcPr>
           <w:p>
             <w:pPr>
@@ -6293,7 +5949,7 @@
               <w:tl2br w:val="nil" w:sz="0" w:space="0" w:color="000000" tmln="20, 20, 20, 0, 0"/>
               <w:tr2bl w:val="nil" w:sz="0" w:space="0" w:color="000000" tmln="20, 20, 20, 0, 0"/>
             </w:tcBorders>
-            <w:tmTcPr id="1695293392" protected="0"/>
+            <w:tmTcPr id="1696180305" protected="0"/>
           </w:tcPr>
           <w:p>
             <w:pPr>
@@ -6357,7 +6013,7 @@
               <w:tl2br w:val="nil" w:sz="0" w:space="0" w:color="000000" tmln="20, 20, 20, 0, 0"/>
               <w:tr2bl w:val="nil" w:sz="0" w:space="0" w:color="000000" tmln="20, 20, 20, 0, 0"/>
             </w:tcBorders>
-            <w:tmTcPr id="1695293392" protected="0"/>
+            <w:tmTcPr id="1696180305" protected="0"/>
           </w:tcPr>
           <w:p>
             <w:pPr>
@@ -6399,7 +6055,7 @@
               <w:tl2br w:val="nil" w:sz="0" w:space="0" w:color="000000" tmln="20, 20, 20, 0, 0"/>
               <w:tr2bl w:val="nil" w:sz="0" w:space="0" w:color="000000" tmln="20, 20, 20, 0, 0"/>
             </w:tcBorders>
-            <w:tmTcPr id="1695293392" protected="0"/>
+            <w:tmTcPr id="1696180305" protected="0"/>
           </w:tcPr>
           <w:p>
             <w:pPr>
@@ -6437,7 +6093,7 @@
               <w:tl2br w:val="nil" w:sz="0" w:space="0" w:color="000000" tmln="20, 20, 20, 0, 0"/>
               <w:tr2bl w:val="nil" w:sz="0" w:space="0" w:color="000000" tmln="20, 20, 20, 0, 0"/>
             </w:tcBorders>
-            <w:tmTcPr id="1695293392" protected="0"/>
+            <w:tmTcPr id="1696180305" protected="0"/>
           </w:tcPr>
           <w:p>
             <w:pPr>
@@ -6487,7 +6143,7 @@
               <w:tl2br w:val="nil" w:sz="0" w:space="0" w:color="000000" tmln="20, 20, 20, 0, 0"/>
               <w:tr2bl w:val="nil" w:sz="0" w:space="0" w:color="000000" tmln="20, 20, 20, 0, 0"/>
             </w:tcBorders>
-            <w:tmTcPr id="1695293392" protected="0"/>
+            <w:tmTcPr id="1696180305" protected="0"/>
           </w:tcPr>
           <w:p>
             <w:pPr>
@@ -6529,7 +6185,7 @@
               <w:tl2br w:val="nil" w:sz="0" w:space="0" w:color="000000" tmln="20, 20, 20, 0, 0"/>
               <w:tr2bl w:val="nil" w:sz="0" w:space="0" w:color="000000" tmln="20, 20, 20, 0, 0"/>
             </w:tcBorders>
-            <w:tmTcPr id="1695293392" protected="0"/>
+            <w:tmTcPr id="1696180305" protected="0"/>
           </w:tcPr>
           <w:p>
             <w:pPr>
@@ -6567,7 +6223,7 @@
               <w:tl2br w:val="nil" w:sz="0" w:space="0" w:color="000000" tmln="20, 20, 20, 0, 0"/>
               <w:tr2bl w:val="nil" w:sz="0" w:space="0" w:color="000000" tmln="20, 20, 20, 0, 0"/>
             </w:tcBorders>
-            <w:tmTcPr id="1695293392" protected="0"/>
+            <w:tmTcPr id="1696180305" protected="0"/>
           </w:tcPr>
           <w:p>
             <w:pPr>
@@ -6617,7 +6273,7 @@
               <w:tl2br w:val="nil" w:sz="0" w:space="0" w:color="000000" tmln="20, 20, 20, 0, 0"/>
               <w:tr2bl w:val="nil" w:sz="0" w:space="0" w:color="000000" tmln="20, 20, 20, 0, 0"/>
             </w:tcBorders>
-            <w:tmTcPr id="1695293392" protected="0"/>
+            <w:tmTcPr id="1696180305" protected="0"/>
           </w:tcPr>
           <w:p>
             <w:pPr>
@@ -6659,7 +6315,7 @@
               <w:tl2br w:val="nil" w:sz="0" w:space="0" w:color="000000" tmln="20, 20, 20, 0, 0"/>
               <w:tr2bl w:val="nil" w:sz="0" w:space="0" w:color="000000" tmln="20, 20, 20, 0, 0"/>
             </w:tcBorders>
-            <w:tmTcPr id="1695293392" protected="0"/>
+            <w:tmTcPr id="1696180305" protected="0"/>
           </w:tcPr>
           <w:p>
             <w:pPr>
@@ -6697,7 +6353,7 @@
               <w:tl2br w:val="nil" w:sz="0" w:space="0" w:color="000000" tmln="20, 20, 20, 0, 0"/>
               <w:tr2bl w:val="nil" w:sz="0" w:space="0" w:color="000000" tmln="20, 20, 20, 0, 0"/>
             </w:tcBorders>
-            <w:tmTcPr id="1695293392" protected="0"/>
+            <w:tmTcPr id="1696180305" protected="0"/>
           </w:tcPr>
           <w:p>
             <w:pPr>
@@ -6747,7 +6403,7 @@
               <w:tl2br w:val="nil" w:sz="0" w:space="0" w:color="000000" tmln="20, 20, 20, 0, 0"/>
               <w:tr2bl w:val="nil" w:sz="0" w:space="0" w:color="000000" tmln="20, 20, 20, 0, 0"/>
             </w:tcBorders>
-            <w:tmTcPr id="1695293392" protected="0"/>
+            <w:tmTcPr id="1696180305" protected="0"/>
           </w:tcPr>
           <w:p>
             <w:pPr>
@@ -6789,7 +6445,7 @@
               <w:tl2br w:val="nil" w:sz="0" w:space="0" w:color="000000" tmln="20, 20, 20, 0, 0"/>
               <w:tr2bl w:val="nil" w:sz="0" w:space="0" w:color="000000" tmln="20, 20, 20, 0, 0"/>
             </w:tcBorders>
-            <w:tmTcPr id="1695293392" protected="0"/>
+            <w:tmTcPr id="1696180305" protected="0"/>
           </w:tcPr>
           <w:p>
             <w:pPr>
@@ -6827,7 +6483,7 @@
               <w:tl2br w:val="nil" w:sz="0" w:space="0" w:color="000000" tmln="20, 20, 20, 0, 0"/>
               <w:tr2bl w:val="nil" w:sz="0" w:space="0" w:color="000000" tmln="20, 20, 20, 0, 0"/>
             </w:tcBorders>
-            <w:tmTcPr id="1695293392" protected="0"/>
+            <w:tmTcPr id="1696180305" protected="0"/>
           </w:tcPr>
           <w:p>
             <w:pPr>
@@ -6877,7 +6533,7 @@
               <w:tl2br w:val="nil" w:sz="0" w:space="0" w:color="000000" tmln="20, 20, 20, 0, 0"/>
               <w:tr2bl w:val="nil" w:sz="0" w:space="0" w:color="000000" tmln="20, 20, 20, 0, 0"/>
             </w:tcBorders>
-            <w:tmTcPr id="1695293392" protected="0"/>
+            <w:tmTcPr id="1696180305" protected="0"/>
           </w:tcPr>
           <w:p>
             <w:pPr>
@@ -6919,7 +6575,7 @@
               <w:tl2br w:val="nil" w:sz="0" w:space="0" w:color="000000" tmln="20, 20, 20, 0, 0"/>
               <w:tr2bl w:val="nil" w:sz="0" w:space="0" w:color="000000" tmln="20, 20, 20, 0, 0"/>
             </w:tcBorders>
-            <w:tmTcPr id="1695293392" protected="0"/>
+            <w:tmTcPr id="1696180305" protected="0"/>
           </w:tcPr>
           <w:p>
             <w:pPr>
@@ -6957,7 +6613,7 @@
               <w:tl2br w:val="nil" w:sz="0" w:space="0" w:color="000000" tmln="20, 20, 20, 0, 0"/>
               <w:tr2bl w:val="nil" w:sz="0" w:space="0" w:color="000000" tmln="20, 20, 20, 0, 0"/>
             </w:tcBorders>
-            <w:tmTcPr id="1695293392" protected="0"/>
+            <w:tmTcPr id="1696180305" protected="0"/>
           </w:tcPr>
           <w:p>
             <w:pPr>
@@ -7007,7 +6663,7 @@
               <w:tl2br w:val="nil" w:sz="0" w:space="0" w:color="000000" tmln="20, 20, 20, 0, 0"/>
               <w:tr2bl w:val="nil" w:sz="0" w:space="0" w:color="000000" tmln="20, 20, 20, 0, 0"/>
             </w:tcBorders>
-            <w:tmTcPr id="1695293392" protected="0"/>
+            <w:tmTcPr id="1696180305" protected="0"/>
           </w:tcPr>
           <w:p>
             <w:pPr>
@@ -7049,7 +6705,7 @@
               <w:tl2br w:val="nil" w:sz="0" w:space="0" w:color="000000" tmln="20, 20, 20, 0, 0"/>
               <w:tr2bl w:val="nil" w:sz="0" w:space="0" w:color="000000" tmln="20, 20, 20, 0, 0"/>
             </w:tcBorders>
-            <w:tmTcPr id="1695293392" protected="0"/>
+            <w:tmTcPr id="1696180305" protected="0"/>
           </w:tcPr>
           <w:p>
             <w:pPr>
@@ -7087,7 +6743,7 @@
               <w:tl2br w:val="nil" w:sz="0" w:space="0" w:color="000000" tmln="20, 20, 20, 0, 0"/>
               <w:tr2bl w:val="nil" w:sz="0" w:space="0" w:color="000000" tmln="20, 20, 20, 0, 0"/>
             </w:tcBorders>
-            <w:tmTcPr id="1695293392" protected="0"/>
+            <w:tmTcPr id="1696180305" protected="0"/>
           </w:tcPr>
           <w:p>
             <w:pPr>
@@ -7137,7 +6793,7 @@
               <w:tl2br w:val="nil" w:sz="0" w:space="0" w:color="000000" tmln="20, 20, 20, 0, 0"/>
               <w:tr2bl w:val="nil" w:sz="0" w:space="0" w:color="000000" tmln="20, 20, 20, 0, 0"/>
             </w:tcBorders>
-            <w:tmTcPr id="1695293392" protected="0"/>
+            <w:tmTcPr id="1696180305" protected="0"/>
           </w:tcPr>
           <w:p>
             <w:pPr>
@@ -7179,7 +6835,7 @@
               <w:tl2br w:val="nil" w:sz="0" w:space="0" w:color="000000" tmln="20, 20, 20, 0, 0"/>
               <w:tr2bl w:val="nil" w:sz="0" w:space="0" w:color="000000" tmln="20, 20, 20, 0, 0"/>
             </w:tcBorders>
-            <w:tmTcPr id="1695293392" protected="0"/>
+            <w:tmTcPr id="1696180305" protected="0"/>
           </w:tcPr>
           <w:p>
             <w:pPr>
@@ -7217,7 +6873,7 @@
               <w:tl2br w:val="nil" w:sz="0" w:space="0" w:color="000000" tmln="20, 20, 20, 0, 0"/>
               <w:tr2bl w:val="nil" w:sz="0" w:space="0" w:color="000000" tmln="20, 20, 20, 0, 0"/>
             </w:tcBorders>
-            <w:tmTcPr id="1695293392" protected="0"/>
+            <w:tmTcPr id="1696180305" protected="0"/>
           </w:tcPr>
           <w:p>
             <w:pPr>
@@ -7267,7 +6923,7 @@
               <w:tl2br w:val="nil" w:sz="0" w:space="0" w:color="000000" tmln="20, 20, 20, 0, 0"/>
               <w:tr2bl w:val="nil" w:sz="0" w:space="0" w:color="000000" tmln="20, 20, 20, 0, 0"/>
             </w:tcBorders>
-            <w:tmTcPr id="1695293392" protected="0"/>
+            <w:tmTcPr id="1696180305" protected="0"/>
           </w:tcPr>
           <w:p>
             <w:pPr>
@@ -7309,7 +6965,7 @@
               <w:tl2br w:val="nil" w:sz="0" w:space="0" w:color="000000" tmln="20, 20, 20, 0, 0"/>
               <w:tr2bl w:val="nil" w:sz="0" w:space="0" w:color="000000" tmln="20, 20, 20, 0, 0"/>
             </w:tcBorders>
-            <w:tmTcPr id="1695293392" protected="0"/>
+            <w:tmTcPr id="1696180305" protected="0"/>
           </w:tcPr>
           <w:p>
             <w:pPr>
@@ -7347,7 +7003,7 @@
               <w:tl2br w:val="nil" w:sz="0" w:space="0" w:color="000000" tmln="20, 20, 20, 0, 0"/>
               <w:tr2bl w:val="nil" w:sz="0" w:space="0" w:color="000000" tmln="20, 20, 20, 0, 0"/>
             </w:tcBorders>
-            <w:tmTcPr id="1695293392" protected="0"/>
+            <w:tmTcPr id="1696180305" protected="0"/>
           </w:tcPr>
           <w:p>
             <w:pPr>
@@ -7397,7 +7053,7 @@
               <w:tl2br w:val="nil" w:sz="0" w:space="0" w:color="000000" tmln="20, 20, 20, 0, 0"/>
               <w:tr2bl w:val="nil" w:sz="0" w:space="0" w:color="000000" tmln="20, 20, 20, 0, 0"/>
             </w:tcBorders>
-            <w:tmTcPr id="1695293392" protected="0"/>
+            <w:tmTcPr id="1696180305" protected="0"/>
           </w:tcPr>
           <w:p>
             <w:pPr>
@@ -7439,7 +7095,7 @@
               <w:tl2br w:val="nil" w:sz="0" w:space="0" w:color="000000" tmln="20, 20, 20, 0, 0"/>
               <w:tr2bl w:val="nil" w:sz="0" w:space="0" w:color="000000" tmln="20, 20, 20, 0, 0"/>
             </w:tcBorders>
-            <w:tmTcPr id="1695293392" protected="0"/>
+            <w:tmTcPr id="1696180305" protected="0"/>
           </w:tcPr>
           <w:p>
             <w:pPr>
@@ -7477,7 +7133,7 @@
               <w:tl2br w:val="nil" w:sz="0" w:space="0" w:color="000000" tmln="20, 20, 20, 0, 0"/>
               <w:tr2bl w:val="nil" w:sz="0" w:space="0" w:color="000000" tmln="20, 20, 20, 0, 0"/>
             </w:tcBorders>
-            <w:tmTcPr id="1695293392" protected="0"/>
+            <w:tmTcPr id="1696180305" protected="0"/>
           </w:tcPr>
           <w:p>
             <w:pPr>
@@ -7527,7 +7183,7 @@
               <w:tl2br w:val="nil" w:sz="0" w:space="0" w:color="000000" tmln="20, 20, 20, 0, 0"/>
               <w:tr2bl w:val="nil" w:sz="0" w:space="0" w:color="000000" tmln="20, 20, 20, 0, 0"/>
             </w:tcBorders>
-            <w:tmTcPr id="1695293392" protected="0"/>
+            <w:tmTcPr id="1696180305" protected="0"/>
           </w:tcPr>
           <w:p>
             <w:pPr>
@@ -7569,7 +7225,7 @@
               <w:tl2br w:val="nil" w:sz="0" w:space="0" w:color="000000" tmln="20, 20, 20, 0, 0"/>
               <w:tr2bl w:val="nil" w:sz="0" w:space="0" w:color="000000" tmln="20, 20, 20, 0, 0"/>
             </w:tcBorders>
-            <w:tmTcPr id="1695293392" protected="0"/>
+            <w:tmTcPr id="1696180305" protected="0"/>
           </w:tcPr>
           <w:p>
             <w:pPr>
@@ -7607,7 +7263,7 @@
               <w:tl2br w:val="nil" w:sz="0" w:space="0" w:color="000000" tmln="20, 20, 20, 0, 0"/>
               <w:tr2bl w:val="nil" w:sz="0" w:space="0" w:color="000000" tmln="20, 20, 20, 0, 0"/>
             </w:tcBorders>
-            <w:tmTcPr id="1695293392" protected="0"/>
+            <w:tmTcPr id="1696180305" protected="0"/>
           </w:tcPr>
           <w:p>
             <w:pPr>
@@ -7657,7 +7313,7 @@
               <w:tl2br w:val="nil" w:sz="0" w:space="0" w:color="000000" tmln="20, 20, 20, 0, 0"/>
               <w:tr2bl w:val="nil" w:sz="0" w:space="0" w:color="000000" tmln="20, 20, 20, 0, 0"/>
             </w:tcBorders>
-            <w:tmTcPr id="1695293392" protected="0"/>
+            <w:tmTcPr id="1696180305" protected="0"/>
           </w:tcPr>
           <w:p>
             <w:pPr>
@@ -7699,7 +7355,7 @@
               <w:tl2br w:val="nil" w:sz="0" w:space="0" w:color="000000" tmln="20, 20, 20, 0, 0"/>
               <w:tr2bl w:val="nil" w:sz="0" w:space="0" w:color="000000" tmln="20, 20, 20, 0, 0"/>
             </w:tcBorders>
-            <w:tmTcPr id="1695293392" protected="0"/>
+            <w:tmTcPr id="1696180305" protected="0"/>
           </w:tcPr>
           <w:p>
             <w:pPr>
@@ -7737,7 +7393,7 @@
               <w:tl2br w:val="nil" w:sz="0" w:space="0" w:color="000000" tmln="20, 20, 20, 0, 0"/>
               <w:tr2bl w:val="nil" w:sz="0" w:space="0" w:color="000000" tmln="20, 20, 20, 0, 0"/>
             </w:tcBorders>
-            <w:tmTcPr id="1695293392" protected="0"/>
+            <w:tmTcPr id="1696180305" protected="0"/>
           </w:tcPr>
           <w:p>
             <w:pPr>
@@ -7787,7 +7443,7 @@
               <w:tl2br w:val="nil" w:sz="0" w:space="0" w:color="000000" tmln="20, 20, 20, 0, 0"/>
               <w:tr2bl w:val="nil" w:sz="0" w:space="0" w:color="000000" tmln="20, 20, 20, 0, 0"/>
             </w:tcBorders>
-            <w:tmTcPr id="1695293392" protected="0"/>
+            <w:tmTcPr id="1696180305" protected="0"/>
           </w:tcPr>
           <w:p>
             <w:pPr>
@@ -7829,7 +7485,7 @@
               <w:tl2br w:val="nil" w:sz="0" w:space="0" w:color="000000" tmln="20, 20, 20, 0, 0"/>
               <w:tr2bl w:val="nil" w:sz="0" w:space="0" w:color="000000" tmln="20, 20, 20, 0, 0"/>
             </w:tcBorders>
-            <w:tmTcPr id="1695293392" protected="0"/>
+            <w:tmTcPr id="1696180305" protected="0"/>
           </w:tcPr>
           <w:p>
             <w:pPr>
@@ -7867,7 +7523,7 @@
               <w:tl2br w:val="nil" w:sz="0" w:space="0" w:color="000000" tmln="20, 20, 20, 0, 0"/>
               <w:tr2bl w:val="nil" w:sz="0" w:space="0" w:color="000000" tmln="20, 20, 20, 0, 0"/>
             </w:tcBorders>
-            <w:tmTcPr id="1695293392" protected="0"/>
+            <w:tmTcPr id="1696180305" protected="0"/>
           </w:tcPr>
           <w:p>
             <w:pPr>
@@ -7917,7 +7573,7 @@
               <w:tl2br w:val="nil" w:sz="0" w:space="0" w:color="000000" tmln="20, 20, 20, 0, 0"/>
               <w:tr2bl w:val="nil" w:sz="0" w:space="0" w:color="000000" tmln="20, 20, 20, 0, 0"/>
             </w:tcBorders>
-            <w:tmTcPr id="1695293392" protected="0"/>
+            <w:tmTcPr id="1696180305" protected="0"/>
           </w:tcPr>
           <w:p>
             <w:pPr>
@@ -7958,7 +7614,7 @@
               <w:tl2br w:val="nil" w:sz="0" w:space="0" w:color="000000" tmln="20, 20, 20, 0, 0"/>
               <w:tr2bl w:val="nil" w:sz="0" w:space="0" w:color="000000" tmln="20, 20, 20, 0, 0"/>
             </w:tcBorders>
-            <w:tmTcPr id="1695293392" protected="0"/>
+            <w:tmTcPr id="1696180305" protected="0"/>
           </w:tcPr>
           <w:p>
             <w:pPr>
@@ -8003,7 +7659,7 @@
               <w:tl2br w:val="nil" w:sz="0" w:space="0" w:color="000000" tmln="20, 20, 20, 0, 0"/>
               <w:tr2bl w:val="nil" w:sz="0" w:space="0" w:color="000000" tmln="20, 20, 20, 0, 0"/>
             </w:tcBorders>
-            <w:tmTcPr id="1695293392" protected="0"/>
+            <w:tmTcPr id="1696180305" protected="0"/>
           </w:tcPr>
           <w:p>
             <w:pPr>
@@ -8137,7 +7793,7 @@
               <w:bottom w:val="nil" w:sz="0" w:space="0" w:color="000000" tmln="20, 20, 20, 0, 0"/>
               <w:right w:val="nil" w:sz="0" w:space="0" w:color="000000" tmln="20, 20, 20, 0, 0"/>
             </w:tcBorders>
-            <w:tmTcPr id="1695293392" protected="0"/>
+            <w:tmTcPr id="1696180305" protected="0"/>
           </w:tcPr>
           <w:p>
             <w:pPr>
@@ -8382,7 +8038,7 @@
               <w:bottom w:val="nil" w:sz="0" w:space="0" w:color="000000" tmln="20, 20, 20, 0, 0"/>
               <w:right w:val="nil" w:sz="0" w:space="0" w:color="000000" tmln="20, 20, 20, 0, 0"/>
             </w:tcBorders>
-            <w:tmTcPr id="1695293392" protected="0"/>
+            <w:tmTcPr id="1696180305" protected="0"/>
           </w:tcPr>
           <w:p>
             <w:pPr>
@@ -9122,7 +8778,6 @@
         <w:rPr>
           <w:rFonts w:ascii="Times New Roman" w:hAnsi="Times New Roman" w:cs="Times New Roman"/>
           <w:b/>
-          <w:highlight w:val="red"/>
           <w:sz w:val="20"/>
           <w:szCs w:val="20"/>
         </w:rPr>
@@ -9132,7 +8787,6 @@
         <w:rPr>
           <w:rFonts w:ascii="Times New Roman" w:hAnsi="Times New Roman" w:cs="Times New Roman"/>
           <w:b/>
-          <w:highlight w:val="red"/>
           <w:sz w:val="20"/>
           <w:szCs w:val="20"/>
         </w:rPr>
@@ -9199,17 +8853,9 @@
         <w:rPr>
           <w:rFonts w:ascii="Times New Roman" w:hAnsi="Times New Roman"/>
           <w:b/>
-          <w:highlight w:val="red"/>
           <w:sz w:val="20"/>
         </w:rPr>
         <w:t>№1/12  от «17» ноября 2021г.</w:t>
-      </w:r>
-      <w:r>
-        <w:rPr>
-          <w:rFonts w:ascii="Times New Roman" w:hAnsi="Times New Roman"/>
-          <w:b/>
-          <w:sz w:val="20"/>
-        </w:rPr>
       </w:r>
     </w:p>
     <w:p>
@@ -9257,15 +8903,13 @@
       <w:pPr>
         <w:rPr>
           <w:rFonts w:ascii="Times New Roman" w:hAnsi="Times New Roman" w:cs="Times New Roman"/>
-          <w:highlight w:val="yellow"/>
-          <w:sz w:val="20"/>
-          <w:szCs w:val="20"/>
-        </w:rPr>
-      </w:pPr>
-      <w:r>
-        <w:rPr>
-          <w:rFonts w:ascii="Times New Roman" w:hAnsi="Times New Roman" w:cs="Times New Roman"/>
-          <w:highlight w:val="yellow"/>
+          <w:sz w:val="20"/>
+          <w:szCs w:val="20"/>
+        </w:rPr>
+      </w:pPr>
+      <w:r>
+        <w:rPr>
+          <w:rFonts w:ascii="Times New Roman" w:hAnsi="Times New Roman" w:cs="Times New Roman"/>
           <w:sz w:val="20"/>
           <w:szCs w:val="20"/>
         </w:rPr>
@@ -9275,7 +8919,6 @@
       <w:pPr>
         <w:rPr>
           <w:rFonts w:ascii="Times New Roman" w:hAnsi="Times New Roman" w:cs="Times New Roman"/>
-          <w:highlight w:val="yellow"/>
           <w:bCs/>
           <w:sz w:val="20"/>
           <w:szCs w:val="20"/>
@@ -9284,7 +8927,6 @@
       <w:r>
         <w:rPr>
           <w:rFonts w:ascii="Times New Roman" w:hAnsi="Times New Roman" w:cs="Times New Roman"/>
-          <w:highlight w:val="yellow"/>
           <w:bCs/>
           <w:sz w:val="20"/>
           <w:szCs w:val="20"/>
@@ -9333,7 +8975,7 @@
               <w:tl2br w:val="nil" w:sz="0" w:space="0" w:color="000000" tmln="20, 20, 20, 0, 0"/>
               <w:tr2bl w:val="nil" w:sz="0" w:space="0" w:color="000000" tmln="20, 20, 20, 0, 0"/>
             </w:tcBorders>
-            <w:tmTcPr id="1695293392" protected="0"/>
+            <w:tmTcPr id="1696180305" protected="0"/>
           </w:tcPr>
           <w:p>
             <w:pPr>
@@ -9376,7 +9018,7 @@
               <w:tl2br w:val="nil" w:sz="0" w:space="0" w:color="000000" tmln="20, 20, 20, 0, 0"/>
               <w:tr2bl w:val="nil" w:sz="0" w:space="0" w:color="000000" tmln="20, 20, 20, 0, 0"/>
             </w:tcBorders>
-            <w:tmTcPr id="1695293392" protected="0"/>
+            <w:tmTcPr id="1696180305" protected="0"/>
           </w:tcPr>
           <w:p>
             <w:pPr>
@@ -9419,7 +9061,7 @@
               <w:tl2br w:val="nil" w:sz="0" w:space="0" w:color="000000" tmln="20, 20, 20, 0, 0"/>
               <w:tr2bl w:val="nil" w:sz="0" w:space="0" w:color="000000" tmln="20, 20, 20, 0, 0"/>
             </w:tcBorders>
-            <w:tmTcPr id="1695293392" protected="0"/>
+            <w:tmTcPr id="1696180305" protected="0"/>
           </w:tcPr>
           <w:p>
             <w:pPr>
@@ -9462,7 +9104,7 @@
               <w:tl2br w:val="nil" w:sz="0" w:space="0" w:color="000000" tmln="20, 20, 20, 0, 0"/>
               <w:tr2bl w:val="nil" w:sz="0" w:space="0" w:color="000000" tmln="20, 20, 20, 0, 0"/>
             </w:tcBorders>
-            <w:tmTcPr id="1695293392" protected="0"/>
+            <w:tmTcPr id="1696180305" protected="0"/>
           </w:tcPr>
           <w:p>
             <w:pPr>
@@ -9505,7 +9147,7 @@
               <w:tl2br w:val="nil" w:sz="0" w:space="0" w:color="000000" tmln="20, 20, 20, 0, 0"/>
               <w:tr2bl w:val="nil" w:sz="0" w:space="0" w:color="000000" tmln="20, 20, 20, 0, 0"/>
             </w:tcBorders>
-            <w:tmTcPr id="1695293392" protected="0"/>
+            <w:tmTcPr id="1696180305" protected="0"/>
           </w:tcPr>
           <w:p>
             <w:pPr>
@@ -9575,7 +9217,7 @@
               <w:tl2br w:val="nil" w:sz="0" w:space="0" w:color="000000" tmln="20, 20, 20, 0, 0"/>
               <w:tr2bl w:val="nil" w:sz="0" w:space="0" w:color="000000" tmln="20, 20, 20, 0, 0"/>
             </w:tcBorders>
-            <w:tmTcPr id="1695293392" protected="0"/>
+            <w:tmTcPr id="1696180305" protected="0"/>
           </w:tcPr>
           <w:p>
             <w:pPr>
@@ -9583,7 +9225,6 @@
               <w:jc w:val="center"/>
               <w:rPr>
                 <w:rFonts w:ascii="Times New Roman" w:hAnsi="Times New Roman" w:cs="Times New Roman"/>
-                <w:highlight w:val="red"/>
                 <w:bCs/>
                 <w:sz w:val="20"/>
                 <w:szCs w:val="20"/>
@@ -9592,7 +9233,6 @@
             <w:r>
               <w:rPr>
                 <w:rFonts w:ascii="Times New Roman" w:hAnsi="Times New Roman" w:cs="Times New Roman"/>
-                <w:highlight w:val="red"/>
                 <w:bCs/>
                 <w:sz w:val="20"/>
                 <w:szCs w:val="20"/>
@@ -9605,7 +9245,6 @@
               <w:jc w:val="center"/>
               <w:rPr>
                 <w:rFonts w:ascii="Times New Roman" w:hAnsi="Times New Roman" w:cs="Times New Roman"/>
-                <w:highlight w:val="red"/>
                 <w:bCs/>
                 <w:sz w:val="20"/>
                 <w:szCs w:val="20"/>
@@ -9614,7 +9253,6 @@
             <w:r>
               <w:rPr>
                 <w:rFonts w:ascii="Times New Roman" w:hAnsi="Times New Roman" w:cs="Times New Roman"/>
-                <w:highlight w:val="red"/>
                 <w:bCs/>
                 <w:sz w:val="20"/>
                 <w:szCs w:val="20"/>
@@ -9624,7 +9262,6 @@
             <w:r>
               <w:rPr>
                 <w:rFonts w:ascii="Times New Roman" w:hAnsi="Times New Roman" w:cs="Times New Roman"/>
-                <w:highlight w:val="red"/>
                 <w:bCs/>
                 <w:sz w:val="20"/>
                 <w:szCs w:val="20"/>
@@ -9635,7 +9272,6 @@
             <w:r>
               <w:rPr>
                 <w:rFonts w:ascii="Times New Roman" w:hAnsi="Times New Roman" w:cs="Times New Roman"/>
-                <w:highlight w:val="red"/>
                 <w:bCs/>
                 <w:sz w:val="20"/>
                 <w:szCs w:val="20"/>
@@ -9649,7 +9285,6 @@
               <w:jc w:val="center"/>
               <w:rPr>
                 <w:rFonts w:ascii="Times New Roman" w:hAnsi="Times New Roman" w:cs="Times New Roman"/>
-                <w:highlight w:val="red"/>
                 <w:bCs/>
                 <w:sz w:val="20"/>
                 <w:szCs w:val="20"/>
@@ -9658,7 +9293,6 @@
             <w:r>
               <w:rPr>
                 <w:rFonts w:ascii="Times New Roman" w:hAnsi="Times New Roman" w:cs="Times New Roman"/>
-                <w:highlight w:val="red"/>
                 <w:bCs/>
                 <w:sz w:val="20"/>
                 <w:szCs w:val="20"/>
@@ -9685,7 +9319,7 @@
               <w:tl2br w:val="nil" w:sz="0" w:space="0" w:color="000000" tmln="20, 20, 20, 0, 0"/>
               <w:tr2bl w:val="nil" w:sz="0" w:space="0" w:color="000000" tmln="20, 20, 20, 0, 0"/>
             </w:tcBorders>
-            <w:tmTcPr id="1695293392" protected="0"/>
+            <w:tmTcPr id="1696180305" protected="0"/>
           </w:tcPr>
           <w:p>
             <w:pPr>
@@ -9693,7 +9327,6 @@
               <w:jc w:val="center"/>
               <w:rPr>
                 <w:rFonts w:ascii="Times New Roman" w:hAnsi="Times New Roman" w:cs="Times New Roman"/>
-                <w:highlight w:val="red"/>
                 <w:bCs/>
                 <w:sz w:val="20"/>
                 <w:szCs w:val="20"/>
@@ -9702,7 +9335,6 @@
             <w:r>
               <w:rPr>
                 <w:rFonts w:ascii="Times New Roman" w:hAnsi="Times New Roman" w:cs="Times New Roman"/>
-                <w:highlight w:val="red"/>
                 <w:bCs/>
                 <w:sz w:val="20"/>
                 <w:szCs w:val="20"/>
@@ -9730,7 +9362,7 @@
               <w:tl2br w:val="nil" w:sz="0" w:space="0" w:color="000000" tmln="20, 20, 20, 0, 0"/>
               <w:tr2bl w:val="nil" w:sz="0" w:space="0" w:color="000000" tmln="20, 20, 20, 0, 0"/>
             </w:tcBorders>
-            <w:tmTcPr id="1695293392" protected="0"/>
+            <w:tmTcPr id="1696180305" protected="0"/>
           </w:tcPr>
           <w:p>
             <w:pPr>
@@ -9738,7 +9370,6 @@
               <w:jc w:val="center"/>
               <w:rPr>
                 <w:rFonts w:ascii="Times New Roman" w:hAnsi="Times New Roman" w:cs="Times New Roman"/>
-                <w:highlight w:val="red"/>
                 <w:bCs/>
                 <w:sz w:val="20"/>
                 <w:szCs w:val="20"/>
@@ -9747,7 +9378,6 @@
             <w:r>
               <w:rPr>
                 <w:rFonts w:ascii="Times New Roman" w:hAnsi="Times New Roman" w:cs="Times New Roman"/>
-                <w:highlight w:val="red"/>
                 <w:bCs/>
                 <w:sz w:val="20"/>
                 <w:szCs w:val="20"/>
@@ -9775,7 +9405,7 @@
               <w:tl2br w:val="nil" w:sz="0" w:space="0" w:color="000000" tmln="20, 20, 20, 0, 0"/>
               <w:tr2bl w:val="nil" w:sz="0" w:space="0" w:color="000000" tmln="20, 20, 20, 0, 0"/>
             </w:tcBorders>
-            <w:tmTcPr id="1695293392" protected="0"/>
+            <w:tmTcPr id="1696180305" protected="0"/>
           </w:tcPr>
           <w:p>
             <w:pPr>
@@ -9783,7 +9413,6 @@
               <w:jc w:val="center"/>
               <w:rPr>
                 <w:rFonts w:ascii="Times New Roman" w:hAnsi="Times New Roman" w:cs="Times New Roman"/>
-                <w:highlight w:val="red"/>
                 <w:bCs/>
                 <w:sz w:val="20"/>
                 <w:szCs w:val="20"/>
@@ -9792,7 +9421,6 @@
             <w:r>
               <w:rPr>
                 <w:rFonts w:ascii="Times New Roman" w:hAnsi="Times New Roman" w:cs="Times New Roman"/>
-                <w:highlight w:val="red"/>
                 <w:bCs/>
                 <w:sz w:val="20"/>
                 <w:szCs w:val="20"/>
@@ -9820,7 +9448,7 @@
               <w:tl2br w:val="nil" w:sz="0" w:space="0" w:color="000000" tmln="20, 20, 20, 0, 0"/>
               <w:tr2bl w:val="nil" w:sz="0" w:space="0" w:color="000000" tmln="20, 20, 20, 0, 0"/>
             </w:tcBorders>
-            <w:tmTcPr id="1695293392" protected="0"/>
+            <w:tmTcPr id="1696180305" protected="0"/>
           </w:tcPr>
           <w:p>
             <w:pPr>
@@ -9828,7 +9456,6 @@
               <w:jc w:val="center"/>
               <w:rPr>
                 <w:rFonts w:ascii="Times New Roman" w:hAnsi="Times New Roman" w:cs="Times New Roman"/>
-                <w:highlight w:val="red"/>
                 <w:bCs/>
                 <w:sz w:val="20"/>
                 <w:szCs w:val="20"/>
@@ -9837,7 +9464,6 @@
             <w:r>
               <w:rPr>
                 <w:rFonts w:ascii="Times New Roman" w:hAnsi="Times New Roman" w:cs="Times New Roman"/>
-                <w:highlight w:val="red"/>
                 <w:bCs/>
                 <w:sz w:val="20"/>
                 <w:szCs w:val="20"/>
@@ -9852,7 +9478,6 @@
       <w:pPr>
         <w:rPr>
           <w:rFonts w:ascii="Times New Roman" w:hAnsi="Times New Roman" w:cs="Times New Roman"/>
-          <w:highlight w:val="yellow"/>
           <w:bCs/>
           <w:sz w:val="20"/>
           <w:szCs w:val="20"/>
@@ -9861,7 +9486,6 @@
       <w:r>
         <w:rPr>
           <w:rFonts w:ascii="Times New Roman" w:hAnsi="Times New Roman" w:cs="Times New Roman"/>
-          <w:highlight w:val="yellow"/>
           <w:bCs/>
           <w:sz w:val="20"/>
           <w:szCs w:val="20"/>
@@ -9908,7 +9532,7 @@
               <w:tl2br w:val="nil" w:sz="0" w:space="0" w:color="000000" tmln="20, 20, 20, 0, 0"/>
               <w:tr2bl w:val="nil" w:sz="0" w:space="0" w:color="000000" tmln="20, 20, 20, 0, 0"/>
             </w:tcBorders>
-            <w:tmTcPr id="1695293392" protected="0"/>
+            <w:tmTcPr id="1696180305" protected="0"/>
           </w:tcPr>
           <w:p>
             <w:pPr>
@@ -9952,7 +9576,7 @@
               <w:tl2br w:val="nil" w:sz="0" w:space="0" w:color="000000" tmln="20, 20, 20, 0, 0"/>
               <w:tr2bl w:val="nil" w:sz="0" w:space="0" w:color="000000" tmln="20, 20, 20, 0, 0"/>
             </w:tcBorders>
-            <w:tmTcPr id="1695293392" protected="0"/>
+            <w:tmTcPr id="1696180305" protected="0"/>
           </w:tcPr>
           <w:p>
             <w:pPr>
@@ -9995,7 +9619,7 @@
               <w:tl2br w:val="nil" w:sz="0" w:space="0" w:color="000000" tmln="20, 20, 20, 0, 0"/>
               <w:tr2bl w:val="nil" w:sz="0" w:space="0" w:color="000000" tmln="20, 20, 20, 0, 0"/>
             </w:tcBorders>
-            <w:tmTcPr id="1695293392" protected="0"/>
+            <w:tmTcPr id="1696180305" protected="0"/>
           </w:tcPr>
           <w:p>
             <w:pPr>
@@ -10046,7 +9670,7 @@
               <w:tl2br w:val="nil" w:sz="0" w:space="0" w:color="000000" tmln="20, 20, 20, 0, 0"/>
               <w:tr2bl w:val="nil" w:sz="0" w:space="0" w:color="000000" tmln="20, 20, 20, 0, 0"/>
             </w:tcBorders>
-            <w:tmTcPr id="1695293392" protected="0"/>
+            <w:tmTcPr id="1696180305" protected="0"/>
           </w:tcPr>
           <w:p>
             <w:pPr>
@@ -10098,7 +9722,7 @@
               <w:tl2br w:val="nil" w:sz="0" w:space="0" w:color="000000" tmln="20, 20, 20, 0, 0"/>
               <w:tr2bl w:val="nil" w:sz="0" w:space="0" w:color="000000" tmln="20, 20, 20, 0, 0"/>
             </w:tcBorders>
-            <w:tmTcPr id="1695293392" protected="0"/>
+            <w:tmTcPr id="1696180305" protected="0"/>
           </w:tcPr>
           <w:p>
             <w:pPr>
@@ -10148,7 +9772,7 @@
               <w:tl2br w:val="nil" w:sz="0" w:space="0" w:color="000000" tmln="20, 20, 20, 0, 0"/>
               <w:tr2bl w:val="nil" w:sz="0" w:space="0" w:color="000000" tmln="20, 20, 20, 0, 0"/>
             </w:tcBorders>
-            <w:tmTcPr id="1695293392" protected="0"/>
+            <w:tmTcPr id="1696180305" protected="0"/>
           </w:tcPr>
           <w:p>
             <w:pPr>
@@ -10164,7 +9788,6 @@
               <w:shd w:val="solid" w:color="FFFFFF" tmshd="1677721856, 0, 16777215"/>
               <w:rPr>
                 <w:rFonts w:ascii="Times New Roman" w:hAnsi="Times New Roman" w:cs="Times New Roman"/>
-                <w:highlight w:val="red"/>
                 <w:bCs/>
                 <w:sz w:val="20"/>
                 <w:szCs w:val="20"/>
@@ -10173,7 +9796,6 @@
             <w:r>
               <w:rPr>
                 <w:rFonts w:ascii="Times New Roman" w:hAnsi="Times New Roman" w:cs="Times New Roman"/>
-                <w:highlight w:val="red"/>
                 <w:bCs/>
                 <w:sz w:val="20"/>
                 <w:szCs w:val="20"/>
@@ -10209,7 +9831,7 @@
               <w:tl2br w:val="nil" w:sz="0" w:space="0" w:color="000000" tmln="20, 20, 20, 0, 0"/>
               <w:tr2bl w:val="nil" w:sz="0" w:space="0" w:color="000000" tmln="20, 20, 20, 0, 0"/>
             </w:tcBorders>
-            <w:tmTcPr id="1695293392" protected="0"/>
+            <w:tmTcPr id="1696180305" protected="0"/>
           </w:tcPr>
           <w:p/>
         </w:tc>
@@ -10232,7 +9854,7 @@
               <w:tl2br w:val="nil" w:sz="0" w:space="0" w:color="000000" tmln="20, 20, 20, 0, 0"/>
               <w:tr2bl w:val="nil" w:sz="0" w:space="0" w:color="000000" tmln="20, 20, 20, 0, 0"/>
             </w:tcBorders>
-            <w:tmTcPr id="1695293392" protected="0"/>
+            <w:tmTcPr id="1696180305" protected="0"/>
           </w:tcPr>
           <w:p>
             <w:pPr>
@@ -10283,7 +9905,7 @@
               <w:tl2br w:val="nil" w:sz="0" w:space="0" w:color="000000" tmln="20, 20, 20, 0, 0"/>
               <w:tr2bl w:val="nil" w:sz="0" w:space="0" w:color="000000" tmln="20, 20, 20, 0, 0"/>
             </w:tcBorders>
-            <w:tmTcPr id="1695293392" protected="0"/>
+            <w:tmTcPr id="1696180305" protected="0"/>
           </w:tcPr>
           <w:p>
             <w:pPr>
@@ -10299,7 +9921,6 @@
               <w:shd w:val="solid" w:color="FFFFFF" tmshd="1677721856, 0, 16777215"/>
               <w:rPr>
                 <w:rFonts w:ascii="Times New Roman" w:hAnsi="Times New Roman" w:cs="Times New Roman"/>
-                <w:highlight w:val="red"/>
                 <w:bCs/>
                 <w:sz w:val="20"/>
                 <w:szCs w:val="20"/>
@@ -10308,7 +9929,6 @@
             <w:r>
               <w:rPr>
                 <w:rFonts w:ascii="Times New Roman" w:hAnsi="Times New Roman" w:cs="Times New Roman"/>
-                <w:highlight w:val="red"/>
                 <w:bCs/>
                 <w:sz w:val="20"/>
                 <w:szCs w:val="20"/>
@@ -10344,7 +9964,7 @@
               <w:tl2br w:val="nil" w:sz="0" w:space="0" w:color="000000" tmln="20, 20, 20, 0, 0"/>
               <w:tr2bl w:val="nil" w:sz="0" w:space="0" w:color="000000" tmln="20, 20, 20, 0, 0"/>
             </w:tcBorders>
-            <w:tmTcPr id="1695293392" protected="0"/>
+            <w:tmTcPr id="1696180305" protected="0"/>
           </w:tcPr>
           <w:p/>
         </w:tc>
@@ -10367,7 +9987,7 @@
               <w:tl2br w:val="nil" w:sz="0" w:space="0" w:color="000000" tmln="20, 20, 20, 0, 0"/>
               <w:tr2bl w:val="nil" w:sz="0" w:space="0" w:color="000000" tmln="20, 20, 20, 0, 0"/>
             </w:tcBorders>
-            <w:tmTcPr id="1695293392" protected="0"/>
+            <w:tmTcPr id="1696180305" protected="0"/>
           </w:tcPr>
           <w:p>
             <w:pPr>
@@ -10410,7 +10030,7 @@
               <w:tl2br w:val="nil" w:sz="0" w:space="0" w:color="000000" tmln="20, 20, 20, 0, 0"/>
               <w:tr2bl w:val="nil" w:sz="0" w:space="0" w:color="000000" tmln="20, 20, 20, 0, 0"/>
             </w:tcBorders>
-            <w:tmTcPr id="1695293392" protected="0"/>
+            <w:tmTcPr id="1696180305" protected="0"/>
           </w:tcPr>
           <w:p>
             <w:pPr>
@@ -10426,7 +10046,6 @@
               <w:shd w:val="solid" w:color="FFFFFF" tmshd="1677721856, 0, 16777215"/>
               <w:rPr>
                 <w:rFonts w:ascii="Times New Roman" w:hAnsi="Times New Roman" w:cs="Times New Roman"/>
-                <w:highlight w:val="red"/>
                 <w:bCs/>
                 <w:sz w:val="20"/>
                 <w:szCs w:val="20"/>
@@ -10435,7 +10054,6 @@
             <w:r>
               <w:rPr>
                 <w:rFonts w:ascii="Times New Roman" w:hAnsi="Times New Roman" w:cs="Times New Roman"/>
-                <w:highlight w:val="red"/>
                 <w:bCs/>
                 <w:sz w:val="20"/>
                 <w:szCs w:val="20"/>
@@ -10471,7 +10089,7 @@
               <w:tl2br w:val="nil" w:sz="0" w:space="0" w:color="000000" tmln="20, 20, 20, 0, 0"/>
               <w:tr2bl w:val="nil" w:sz="0" w:space="0" w:color="000000" tmln="20, 20, 20, 0, 0"/>
             </w:tcBorders>
-            <w:tmTcPr id="1695293392" protected="0"/>
+            <w:tmTcPr id="1696180305" protected="0"/>
           </w:tcPr>
           <w:p/>
         </w:tc>
@@ -10494,7 +10112,7 @@
               <w:tl2br w:val="nil" w:sz="0" w:space="0" w:color="000000" tmln="20, 20, 20, 0, 0"/>
               <w:tr2bl w:val="nil" w:sz="0" w:space="0" w:color="000000" tmln="20, 20, 20, 0, 0"/>
             </w:tcBorders>
-            <w:tmTcPr id="1695293392" protected="0"/>
+            <w:tmTcPr id="1696180305" protected="0"/>
           </w:tcPr>
           <w:p>
             <w:pPr>
@@ -10537,14 +10155,13 @@
               <w:tl2br w:val="nil" w:sz="0" w:space="0" w:color="000000" tmln="20, 20, 20, 0, 0"/>
               <w:tr2bl w:val="nil" w:sz="0" w:space="0" w:color="000000" tmln="20, 20, 20, 0, 0"/>
             </w:tcBorders>
-            <w:tmTcPr id="1695293392" protected="0"/>
+            <w:tmTcPr id="1696180305" protected="0"/>
           </w:tcPr>
           <w:p>
             <w:pPr>
               <w:spacing w:line="276" w:lineRule="auto"/>
               <w:rPr>
                 <w:rFonts w:ascii="Times New Roman" w:hAnsi="Times New Roman" w:cs="Times New Roman"/>
-                <w:highlight w:val="red"/>
                 <w:bCs/>
                 <w:sz w:val="20"/>
                 <w:szCs w:val="20"/>
@@ -10553,7 +10170,6 @@
             <w:r>
               <w:rPr>
                 <w:rFonts w:ascii="Times New Roman" w:hAnsi="Times New Roman" w:cs="Times New Roman"/>
-                <w:highlight w:val="red"/>
                 <w:bCs/>
                 <w:sz w:val="20"/>
                 <w:szCs w:val="20"/>
@@ -10575,7 +10191,6 @@
               <w:shd w:val="solid" w:color="FFFFFF" tmshd="1677721856, 0, 16777215"/>
               <w:rPr>
                 <w:rFonts w:ascii="Times New Roman" w:hAnsi="Times New Roman" w:cs="Times New Roman"/>
-                <w:highlight w:val="red"/>
                 <w:bCs/>
                 <w:sz w:val="20"/>
                 <w:szCs w:val="20"/>
@@ -10584,7 +10199,6 @@
             <w:r>
               <w:rPr>
                 <w:rFonts w:ascii="Times New Roman" w:hAnsi="Times New Roman" w:cs="Times New Roman"/>
-                <w:highlight w:val="red"/>
                 <w:bCs/>
                 <w:sz w:val="20"/>
                 <w:szCs w:val="20"/>
@@ -10620,7 +10234,7 @@
               <w:tl2br w:val="nil" w:sz="0" w:space="0" w:color="000000" tmln="20, 20, 20, 0, 0"/>
               <w:tr2bl w:val="nil" w:sz="0" w:space="0" w:color="000000" tmln="20, 20, 20, 0, 0"/>
             </w:tcBorders>
-            <w:tmTcPr id="1695293392" protected="0"/>
+            <w:tmTcPr id="1696180305" protected="0"/>
           </w:tcPr>
           <w:p/>
         </w:tc>
@@ -10643,7 +10257,7 @@
               <w:tl2br w:val="nil" w:sz="0" w:space="0" w:color="000000" tmln="20, 20, 20, 0, 0"/>
               <w:tr2bl w:val="nil" w:sz="0" w:space="0" w:color="000000" tmln="20, 20, 20, 0, 0"/>
             </w:tcBorders>
-            <w:tmTcPr id="1695293392" protected="0"/>
+            <w:tmTcPr id="1696180305" protected="0"/>
           </w:tcPr>
           <w:p>
             <w:pPr>
@@ -10686,7 +10300,7 @@
               <w:tl2br w:val="nil" w:sz="0" w:space="0" w:color="000000" tmln="20, 20, 20, 0, 0"/>
               <w:tr2bl w:val="nil" w:sz="0" w:space="0" w:color="000000" tmln="20, 20, 20, 0, 0"/>
             </w:tcBorders>
-            <w:tmTcPr id="1695293392" protected="0"/>
+            <w:tmTcPr id="1696180305" protected="0"/>
           </w:tcPr>
           <w:p>
             <w:pPr>
@@ -10702,7 +10316,6 @@
               <w:shd w:val="solid" w:color="FFFFFF" tmshd="1677721856, 0, 16777215"/>
               <w:rPr>
                 <w:rFonts w:ascii="Times New Roman" w:hAnsi="Times New Roman" w:cs="Times New Roman"/>
-                <w:highlight w:val="red"/>
                 <w:bCs/>
                 <w:sz w:val="20"/>
                 <w:szCs w:val="20"/>
@@ -10711,7 +10324,6 @@
             <w:r>
               <w:rPr>
                 <w:rFonts w:ascii="Times New Roman" w:hAnsi="Times New Roman" w:cs="Times New Roman"/>
-                <w:highlight w:val="red"/>
                 <w:bCs/>
                 <w:sz w:val="20"/>
                 <w:szCs w:val="20"/>
@@ -10746,7 +10358,7 @@
               <w:tl2br w:val="nil" w:sz="0" w:space="0" w:color="000000" tmln="20, 20, 20, 0, 0"/>
               <w:tr2bl w:val="nil" w:sz="0" w:space="0" w:color="000000" tmln="20, 20, 20, 0, 0"/>
             </w:tcBorders>
-            <w:tmTcPr id="1695293392" protected="0"/>
+            <w:tmTcPr id="1696180305" protected="0"/>
           </w:tcPr>
           <w:p>
             <w:pPr>
@@ -10798,7 +10410,7 @@
               <w:tl2br w:val="nil" w:sz="0" w:space="0" w:color="000000" tmln="20, 20, 20, 0, 0"/>
               <w:tr2bl w:val="nil" w:sz="0" w:space="0" w:color="000000" tmln="20, 20, 20, 0, 0"/>
             </w:tcBorders>
-            <w:tmTcPr id="1695293392" protected="0"/>
+            <w:tmTcPr id="1696180305" protected="0"/>
           </w:tcPr>
           <w:p>
             <w:pPr>
@@ -10841,7 +10453,7 @@
               <w:tl2br w:val="nil" w:sz="0" w:space="0" w:color="000000" tmln="20, 20, 20, 0, 0"/>
               <w:tr2bl w:val="nil" w:sz="0" w:space="0" w:color="000000" tmln="20, 20, 20, 0, 0"/>
             </w:tcBorders>
-            <w:tmTcPr id="1695293392" protected="0"/>
+            <w:tmTcPr id="1696180305" protected="0"/>
           </w:tcPr>
           <w:p>
             <w:pPr>
@@ -10857,7 +10469,6 @@
               <w:shd w:val="solid" w:color="FFFFFF" tmshd="1677721856, 0, 16777215"/>
               <w:rPr>
                 <w:rFonts w:ascii="Times New Roman" w:hAnsi="Times New Roman" w:cs="Times New Roman"/>
-                <w:highlight w:val="red"/>
                 <w:bCs/>
                 <w:sz w:val="20"/>
                 <w:szCs w:val="20"/>
@@ -10866,7 +10477,6 @@
             <w:r>
               <w:rPr>
                 <w:rFonts w:ascii="Times New Roman" w:hAnsi="Times New Roman" w:cs="Times New Roman"/>
-                <w:highlight w:val="red"/>
                 <w:bCs/>
                 <w:sz w:val="20"/>
                 <w:szCs w:val="20"/>
@@ -10902,7 +10512,7 @@
               <w:tl2br w:val="nil" w:sz="0" w:space="0" w:color="000000" tmln="20, 20, 20, 0, 0"/>
               <w:tr2bl w:val="nil" w:sz="0" w:space="0" w:color="000000" tmln="20, 20, 20, 0, 0"/>
             </w:tcBorders>
-            <w:tmTcPr id="1695293392" protected="0"/>
+            <w:tmTcPr id="1696180305" protected="0"/>
           </w:tcPr>
           <w:p>
             <w:pPr>
@@ -10954,7 +10564,7 @@
               <w:tl2br w:val="nil" w:sz="0" w:space="0" w:color="000000" tmln="20, 20, 20, 0, 0"/>
               <w:tr2bl w:val="nil" w:sz="0" w:space="0" w:color="000000" tmln="20, 20, 20, 0, 0"/>
             </w:tcBorders>
-            <w:tmTcPr id="1695293392" protected="0"/>
+            <w:tmTcPr id="1696180305" protected="0"/>
           </w:tcPr>
           <w:p>
             <w:pPr>
@@ -10997,7 +10607,7 @@
               <w:tl2br w:val="nil" w:sz="0" w:space="0" w:color="000000" tmln="20, 20, 20, 0, 0"/>
               <w:tr2bl w:val="nil" w:sz="0" w:space="0" w:color="000000" tmln="20, 20, 20, 0, 0"/>
             </w:tcBorders>
-            <w:tmTcPr id="1695293392" protected="0"/>
+            <w:tmTcPr id="1696180305" protected="0"/>
           </w:tcPr>
           <w:p>
             <w:pPr>
@@ -11013,7 +10623,6 @@
               <w:shd w:val="solid" w:color="FFFFFF" tmshd="1677721856, 0, 16777215"/>
               <w:rPr>
                 <w:rFonts w:ascii="Times New Roman" w:hAnsi="Times New Roman" w:cs="Times New Roman"/>
-                <w:highlight w:val="red"/>
                 <w:bCs/>
                 <w:sz w:val="20"/>
                 <w:szCs w:val="20"/>
@@ -11022,7 +10631,6 @@
             <w:r>
               <w:rPr>
                 <w:rFonts w:ascii="Times New Roman" w:hAnsi="Times New Roman" w:cs="Times New Roman"/>
-                <w:highlight w:val="red"/>
                 <w:bCs/>
                 <w:sz w:val="20"/>
                 <w:szCs w:val="20"/>
@@ -11058,7 +10666,7 @@
               <w:tl2br w:val="nil" w:sz="0" w:space="0" w:color="000000" tmln="20, 20, 20, 0, 0"/>
               <w:tr2bl w:val="nil" w:sz="0" w:space="0" w:color="000000" tmln="20, 20, 20, 0, 0"/>
             </w:tcBorders>
-            <w:tmTcPr id="1695293392" protected="0"/>
+            <w:tmTcPr id="1696180305" protected="0"/>
           </w:tcPr>
           <w:p/>
         </w:tc>
@@ -11081,7 +10689,7 @@
               <w:tl2br w:val="nil" w:sz="0" w:space="0" w:color="000000" tmln="20, 20, 20, 0, 0"/>
               <w:tr2bl w:val="nil" w:sz="0" w:space="0" w:color="000000" tmln="20, 20, 20, 0, 0"/>
             </w:tcBorders>
-            <w:tmTcPr id="1695293392" protected="0"/>
+            <w:tmTcPr id="1696180305" protected="0"/>
           </w:tcPr>
           <w:p>
             <w:pPr>
@@ -11124,7 +10732,7 @@
               <w:tl2br w:val="nil" w:sz="0" w:space="0" w:color="000000" tmln="20, 20, 20, 0, 0"/>
               <w:tr2bl w:val="nil" w:sz="0" w:space="0" w:color="000000" tmln="20, 20, 20, 0, 0"/>
             </w:tcBorders>
-            <w:tmTcPr id="1695293392" protected="0"/>
+            <w:tmTcPr id="1696180305" protected="0"/>
           </w:tcPr>
           <w:p>
             <w:pPr>
@@ -11140,7 +10748,6 @@
               <w:shd w:val="solid" w:color="FFFFFF" tmshd="1677721856, 0, 16777215"/>
               <w:rPr>
                 <w:rFonts w:ascii="Times New Roman" w:hAnsi="Times New Roman" w:cs="Times New Roman"/>
-                <w:highlight w:val="red"/>
                 <w:bCs/>
                 <w:sz w:val="20"/>
                 <w:szCs w:val="20"/>
@@ -11149,7 +10756,6 @@
             <w:r>
               <w:rPr>
                 <w:rFonts w:ascii="Times New Roman" w:hAnsi="Times New Roman" w:cs="Times New Roman"/>
-                <w:highlight w:val="red"/>
                 <w:bCs/>
                 <w:sz w:val="20"/>
                 <w:szCs w:val="20"/>
@@ -11184,7 +10790,7 @@
               <w:tl2br w:val="nil" w:sz="0" w:space="0" w:color="000000" tmln="20, 20, 20, 0, 0"/>
               <w:tr2bl w:val="nil" w:sz="0" w:space="0" w:color="000000" tmln="20, 20, 20, 0, 0"/>
             </w:tcBorders>
-            <w:tmTcPr id="1695293392" protected="0"/>
+            <w:tmTcPr id="1696180305" protected="0"/>
           </w:tcPr>
           <w:p>
             <w:pPr>
@@ -11236,7 +10842,7 @@
               <w:tl2br w:val="nil" w:sz="0" w:space="0" w:color="000000" tmln="20, 20, 20, 0, 0"/>
               <w:tr2bl w:val="nil" w:sz="0" w:space="0" w:color="000000" tmln="20, 20, 20, 0, 0"/>
             </w:tcBorders>
-            <w:tmTcPr id="1695293392" protected="0"/>
+            <w:tmTcPr id="1696180305" protected="0"/>
           </w:tcPr>
           <w:p>
             <w:pPr>
@@ -11296,7 +10902,7 @@
               <w:tl2br w:val="nil" w:sz="0" w:space="0" w:color="000000" tmln="20, 20, 20, 0, 0"/>
               <w:tr2bl w:val="nil" w:sz="0" w:space="0" w:color="000000" tmln="20, 20, 20, 0, 0"/>
             </w:tcBorders>
-            <w:tmTcPr id="1695293392" protected="0"/>
+            <w:tmTcPr id="1696180305" protected="0"/>
           </w:tcPr>
           <w:p>
             <w:pPr>
@@ -11312,7 +10918,6 @@
               <w:shd w:val="solid" w:color="FFFFFF" tmshd="1677721856, 0, 16777215"/>
               <w:rPr>
                 <w:rFonts w:ascii="Times New Roman" w:hAnsi="Times New Roman" w:cs="Times New Roman"/>
-                <w:highlight w:val="red"/>
                 <w:bCs/>
                 <w:sz w:val="20"/>
                 <w:szCs w:val="20"/>
@@ -11321,7 +10926,6 @@
             <w:r>
               <w:rPr>
                 <w:rFonts w:ascii="Times New Roman" w:hAnsi="Times New Roman" w:cs="Times New Roman"/>
-                <w:highlight w:val="red"/>
                 <w:bCs/>
                 <w:sz w:val="20"/>
                 <w:szCs w:val="20"/>
@@ -11357,7 +10961,7 @@
               <w:tl2br w:val="nil" w:sz="0" w:space="0" w:color="000000" tmln="20, 20, 20, 0, 0"/>
               <w:tr2bl w:val="nil" w:sz="0" w:space="0" w:color="000000" tmln="20, 20, 20, 0, 0"/>
             </w:tcBorders>
-            <w:tmTcPr id="1695293392" protected="0"/>
+            <w:tmTcPr id="1696180305" protected="0"/>
           </w:tcPr>
           <w:p>
             <w:pPr>
@@ -11419,7 +11023,7 @@
               <w:tl2br w:val="nil" w:sz="0" w:space="0" w:color="000000" tmln="20, 20, 20, 0, 0"/>
               <w:tr2bl w:val="nil" w:sz="0" w:space="0" w:color="000000" tmln="20, 20, 20, 0, 0"/>
             </w:tcBorders>
-            <w:tmTcPr id="1695293392" protected="0"/>
+            <w:tmTcPr id="1696180305" protected="0"/>
           </w:tcPr>
           <w:p>
             <w:pPr>
@@ -11479,7 +11083,7 @@
               <w:tl2br w:val="nil" w:sz="0" w:space="0" w:color="000000" tmln="20, 20, 20, 0, 0"/>
               <w:tr2bl w:val="nil" w:sz="0" w:space="0" w:color="000000" tmln="20, 20, 20, 0, 0"/>
             </w:tcBorders>
-            <w:tmTcPr id="1695293392" protected="0"/>
+            <w:tmTcPr id="1696180305" protected="0"/>
           </w:tcPr>
           <w:p>
             <w:pPr>
@@ -11495,7 +11099,6 @@
               <w:shd w:val="solid" w:color="FFFFFF" tmshd="1677721856, 0, 16777215"/>
               <w:rPr>
                 <w:rFonts w:ascii="Times New Roman" w:hAnsi="Times New Roman" w:cs="Times New Roman"/>
-                <w:highlight w:val="red"/>
                 <w:bCs/>
                 <w:sz w:val="20"/>
                 <w:szCs w:val="20"/>
@@ -11504,7 +11107,6 @@
             <w:r>
               <w:rPr>
                 <w:rFonts w:ascii="Times New Roman" w:hAnsi="Times New Roman" w:cs="Times New Roman"/>
-                <w:highlight w:val="red"/>
                 <w:bCs/>
                 <w:sz w:val="20"/>
                 <w:szCs w:val="20"/>
@@ -11540,7 +11142,7 @@
               <w:tl2br w:val="nil" w:sz="0" w:space="0" w:color="000000" tmln="20, 20, 20, 0, 0"/>
               <w:tr2bl w:val="nil" w:sz="0" w:space="0" w:color="000000" tmln="20, 20, 20, 0, 0"/>
             </w:tcBorders>
-            <w:tmTcPr id="1695293392" protected="0"/>
+            <w:tmTcPr id="1696180305" protected="0"/>
           </w:tcPr>
           <w:p/>
         </w:tc>
@@ -11563,7 +11165,7 @@
               <w:tl2br w:val="nil" w:sz="0" w:space="0" w:color="000000" tmln="20, 20, 20, 0, 0"/>
               <w:tr2bl w:val="nil" w:sz="0" w:space="0" w:color="000000" tmln="20, 20, 20, 0, 0"/>
             </w:tcBorders>
-            <w:tmTcPr id="1695293392" protected="0"/>
+            <w:tmTcPr id="1696180305" protected="0"/>
           </w:tcPr>
           <w:p>
             <w:pPr>
@@ -11616,7 +11218,7 @@
               <w:tl2br w:val="nil" w:sz="0" w:space="0" w:color="000000" tmln="20, 20, 20, 0, 0"/>
               <w:tr2bl w:val="nil" w:sz="0" w:space="0" w:color="000000" tmln="20, 20, 20, 0, 0"/>
             </w:tcBorders>
-            <w:tmTcPr id="1695293392" protected="0"/>
+            <w:tmTcPr id="1696180305" protected="0"/>
           </w:tcPr>
           <w:p>
             <w:pPr>
@@ -11632,7 +11234,6 @@
               <w:shd w:val="solid" w:color="FFFFFF" tmshd="1677721856, 0, 16777215"/>
               <w:rPr>
                 <w:rFonts w:ascii="Times New Roman" w:hAnsi="Times New Roman" w:cs="Times New Roman"/>
-                <w:highlight w:val="red"/>
                 <w:bCs/>
                 <w:sz w:val="20"/>
                 <w:szCs w:val="20"/>
@@ -11641,7 +11242,6 @@
             <w:r>
               <w:rPr>
                 <w:rFonts w:ascii="Times New Roman" w:hAnsi="Times New Roman" w:cs="Times New Roman"/>
-                <w:highlight w:val="red"/>
                 <w:bCs/>
                 <w:sz w:val="20"/>
                 <w:szCs w:val="20"/>
@@ -11676,7 +11276,7 @@
               <w:tl2br w:val="nil" w:sz="0" w:space="0" w:color="000000" tmln="20, 20, 20, 0, 0"/>
               <w:tr2bl w:val="nil" w:sz="0" w:space="0" w:color="000000" tmln="20, 20, 20, 0, 0"/>
             </w:tcBorders>
-            <w:tmTcPr id="1695293392" protected="0"/>
+            <w:tmTcPr id="1696180305" protected="0"/>
           </w:tcPr>
           <w:p>
             <w:pPr>
@@ -11728,7 +11328,7 @@
               <w:tl2br w:val="nil" w:sz="0" w:space="0" w:color="000000" tmln="20, 20, 20, 0, 0"/>
               <w:tr2bl w:val="nil" w:sz="0" w:space="0" w:color="000000" tmln="20, 20, 20, 0, 0"/>
             </w:tcBorders>
-            <w:tmTcPr id="1695293392" protected="0"/>
+            <w:tmTcPr id="1696180305" protected="0"/>
           </w:tcPr>
           <w:p>
             <w:pPr>
@@ -11789,7 +11389,7 @@
               <w:tl2br w:val="nil" w:sz="0" w:space="0" w:color="000000" tmln="20, 20, 20, 0, 0"/>
               <w:tr2bl w:val="nil" w:sz="0" w:space="0" w:color="000000" tmln="20, 20, 20, 0, 0"/>
             </w:tcBorders>
-            <w:tmTcPr id="1695293392" protected="0"/>
+            <w:tmTcPr id="1696180305" protected="0"/>
           </w:tcPr>
           <w:p>
             <w:pPr>
@@ -11805,7 +11405,6 @@
               <w:shd w:val="solid" w:color="FFFFFF" tmshd="1677721856, 0, 16777215"/>
               <w:rPr>
                 <w:rFonts w:ascii="Times New Roman" w:hAnsi="Times New Roman" w:cs="Times New Roman"/>
-                <w:highlight w:val="red"/>
                 <w:bCs/>
                 <w:sz w:val="20"/>
                 <w:szCs w:val="20"/>
@@ -11814,7 +11413,6 @@
             <w:r>
               <w:rPr>
                 <w:rFonts w:ascii="Times New Roman" w:hAnsi="Times New Roman" w:cs="Times New Roman"/>
-                <w:highlight w:val="red"/>
                 <w:bCs/>
                 <w:sz w:val="20"/>
                 <w:szCs w:val="20"/>
@@ -11825,7 +11423,6 @@
             <w:r>
               <w:rPr>
                 <w:rFonts w:ascii="Times New Roman" w:hAnsi="Times New Roman" w:cs="Times New Roman"/>
-                <w:highlight w:val="red"/>
                 <w:bCs/>
                 <w:sz w:val="20"/>
                 <w:szCs w:val="20"/>
@@ -11859,7 +11456,7 @@
               <w:tl2br w:val="nil" w:sz="0" w:space="0" w:color="000000" tmln="20, 20, 20, 0, 0"/>
               <w:tr2bl w:val="nil" w:sz="0" w:space="0" w:color="000000" tmln="20, 20, 20, 0, 0"/>
             </w:tcBorders>
-            <w:tmTcPr id="1695293392" protected="0"/>
+            <w:tmTcPr id="1696180305" protected="0"/>
           </w:tcPr>
           <w:p>
             <w:pPr>
@@ -11911,7 +11508,7 @@
               <w:tl2br w:val="nil" w:sz="0" w:space="0" w:color="000000" tmln="20, 20, 20, 0, 0"/>
               <w:tr2bl w:val="nil" w:sz="0" w:space="0" w:color="000000" tmln="20, 20, 20, 0, 0"/>
             </w:tcBorders>
-            <w:tmTcPr id="1695293392" protected="0"/>
+            <w:tmTcPr id="1696180305" protected="0"/>
           </w:tcPr>
           <w:p>
             <w:pPr>
@@ -11962,7 +11559,7 @@
               <w:tl2br w:val="nil" w:sz="0" w:space="0" w:color="000000" tmln="20, 20, 20, 0, 0"/>
               <w:tr2bl w:val="nil" w:sz="0" w:space="0" w:color="000000" tmln="20, 20, 20, 0, 0"/>
             </w:tcBorders>
-            <w:tmTcPr id="1695293392" protected="0"/>
+            <w:tmTcPr id="1696180305" protected="0"/>
           </w:tcPr>
           <w:p>
             <w:pPr>
@@ -11978,7 +11575,6 @@
               <w:shd w:val="solid" w:color="FFFFFF" tmshd="1677721856, 0, 16777215"/>
               <w:rPr>
                 <w:rFonts w:ascii="Times New Roman" w:hAnsi="Times New Roman" w:cs="Times New Roman"/>
-                <w:highlight w:val="red"/>
                 <w:bCs/>
                 <w:sz w:val="20"/>
                 <w:szCs w:val="20"/>
@@ -11987,7 +11583,6 @@
             <w:r>
               <w:rPr>
                 <w:rFonts w:ascii="Times New Roman" w:hAnsi="Times New Roman" w:cs="Times New Roman"/>
-                <w:highlight w:val="red"/>
                 <w:bCs/>
                 <w:sz w:val="20"/>
                 <w:szCs w:val="20"/>
@@ -12047,7 +11642,7 @@
               <w:bottom w:val="nil" w:sz="0" w:space="0" w:color="000000" tmln="20, 20, 20, 0, 0"/>
               <w:right w:val="nil" w:sz="0" w:space="0" w:color="000000" tmln="20, 20, 20, 0, 0"/>
             </w:tcBorders>
-            <w:tmTcPr id="1695293392" protected="0"/>
+            <w:tmTcPr id="1696180305" protected="0"/>
           </w:tcPr>
           <w:p>
             <w:pPr>
@@ -12056,7 +11651,6 @@
               <w:rPr>
                 <w:rFonts w:ascii="Times New Roman" w:hAnsi="Times New Roman" w:cs="Times New Roman"/>
                 <w:b/>
-                <w:highlight w:val="red"/>
                 <w:sz w:val="20"/>
                 <w:szCs w:val="20"/>
               </w:rPr>
@@ -12065,7 +11659,6 @@
               <w:rPr>
                 <w:rFonts w:ascii="Times New Roman" w:hAnsi="Times New Roman" w:cs="Times New Roman"/>
                 <w:b/>
-                <w:highlight w:val="red"/>
                 <w:sz w:val="20"/>
                 <w:szCs w:val="20"/>
               </w:rPr>
@@ -12078,7 +11671,6 @@
               <w:rPr>
                 <w:rFonts w:ascii="Times New Roman" w:hAnsi="Times New Roman" w:cs="Times New Roman"/>
                 <w:b/>
-                <w:highlight w:val="red"/>
                 <w:sz w:val="20"/>
                 <w:szCs w:val="20"/>
               </w:rPr>
@@ -12087,7 +11679,6 @@
               <w:rPr>
                 <w:rFonts w:ascii="Times New Roman" w:hAnsi="Times New Roman" w:cs="Times New Roman"/>
                 <w:b/>
-                <w:highlight w:val="red"/>
                 <w:sz w:val="20"/>
                 <w:szCs w:val="20"/>
               </w:rPr>
@@ -12100,7 +11691,6 @@
               <w:rPr>
                 <w:rFonts w:ascii="Times New Roman" w:hAnsi="Times New Roman" w:cs="Times New Roman"/>
                 <w:b/>
-                <w:highlight w:val="red"/>
                 <w:sz w:val="20"/>
                 <w:szCs w:val="20"/>
                 <w:lang w:val="en-us"/>
@@ -12110,7 +11700,6 @@
               <w:rPr>
                 <w:rFonts w:ascii="Times New Roman" w:hAnsi="Times New Roman" w:cs="Times New Roman"/>
                 <w:b/>
-                <w:highlight w:val="red"/>
                 <w:sz w:val="20"/>
                 <w:szCs w:val="20"/>
               </w:rPr>
@@ -12120,7 +11709,6 @@
               <w:rPr>
                 <w:rFonts w:ascii="Times New Roman" w:hAnsi="Times New Roman" w:cs="Times New Roman"/>
                 <w:b/>
-                <w:highlight w:val="red"/>
                 <w:sz w:val="20"/>
                 <w:szCs w:val="20"/>
                 <w:lang w:val="en-us"/>
@@ -12134,7 +11722,6 @@
               <w:rPr>
                 <w:rFonts w:ascii="Times New Roman" w:hAnsi="Times New Roman" w:cs="Times New Roman"/>
                 <w:b/>
-                <w:highlight w:val="red"/>
                 <w:sz w:val="20"/>
                 <w:szCs w:val="20"/>
                 <w:lang w:val="en-us"/>
@@ -12144,7 +11731,6 @@
               <w:rPr>
                 <w:rFonts w:ascii="Times New Roman" w:hAnsi="Times New Roman" w:cs="Times New Roman"/>
                 <w:b/>
-                <w:highlight w:val="red"/>
                 <w:sz w:val="20"/>
                 <w:szCs w:val="20"/>
               </w:rPr>
@@ -12154,7 +11740,6 @@
               <w:rPr>
                 <w:rFonts w:ascii="Times New Roman" w:hAnsi="Times New Roman" w:cs="Times New Roman"/>
                 <w:b/>
-                <w:highlight w:val="red"/>
                 <w:sz w:val="20"/>
                 <w:szCs w:val="20"/>
                 <w:lang w:val="en-us"/>
@@ -12165,7 +11750,6 @@
               <w:rPr>
                 <w:rFonts w:ascii="Times New Roman" w:hAnsi="Times New Roman" w:cs="Times New Roman"/>
                 <w:b/>
-                <w:highlight w:val="red"/>
                 <w:sz w:val="20"/>
                 <w:szCs w:val="20"/>
                 <w:lang w:val="en-us"/>
@@ -12179,7 +11763,6 @@
               <w:rPr>
                 <w:rFonts w:ascii="Times New Roman" w:hAnsi="Times New Roman" w:cs="Times New Roman"/>
                 <w:b/>
-                <w:highlight w:val="red"/>
                 <w:sz w:val="20"/>
                 <w:szCs w:val="20"/>
                 <w:lang w:val="en-us"/>
@@ -12189,7 +11772,6 @@
               <w:rPr>
                 <w:rFonts w:ascii="Times New Roman" w:hAnsi="Times New Roman" w:cs="Times New Roman"/>
                 <w:b/>
-                <w:highlight w:val="red"/>
                 <w:sz w:val="20"/>
                 <w:szCs w:val="20"/>
                 <w:lang w:val="en-us"/>
@@ -12203,7 +11785,6 @@
               <w:rPr>
                 <w:rFonts w:ascii="Times New Roman" w:hAnsi="Times New Roman" w:cs="Times New Roman"/>
                 <w:b/>
-                <w:highlight w:val="red"/>
                 <w:sz w:val="20"/>
                 <w:szCs w:val="20"/>
                 <w:lang w:val="en-us"/>
@@ -12213,7 +11794,6 @@
               <w:rPr>
                 <w:rFonts w:ascii="Times New Roman" w:hAnsi="Times New Roman" w:cs="Times New Roman"/>
                 <w:b/>
-                <w:highlight w:val="red"/>
                 <w:sz w:val="20"/>
                 <w:szCs w:val="20"/>
                 <w:lang w:val="en-us"/>
@@ -12227,7 +11807,6 @@
               <w:rPr>
                 <w:rFonts w:ascii="Times New Roman" w:hAnsi="Times New Roman" w:cs="Times New Roman"/>
                 <w:b/>
-                <w:highlight w:val="red"/>
                 <w:sz w:val="20"/>
                 <w:szCs w:val="20"/>
                 <w:lang w:val="en-us"/>
@@ -12237,7 +11816,6 @@
               <w:rPr>
                 <w:rFonts w:ascii="Times New Roman" w:hAnsi="Times New Roman" w:cs="Times New Roman"/>
                 <w:b/>
-                <w:highlight w:val="red"/>
                 <w:sz w:val="20"/>
                 <w:szCs w:val="20"/>
                 <w:lang w:val="en-us"/>
@@ -12252,7 +11830,6 @@
               <w:rPr>
                 <w:rFonts w:ascii="Times New Roman" w:hAnsi="Times New Roman" w:cs="Times New Roman"/>
                 <w:b/>
-                <w:highlight w:val="red"/>
                 <w:bCs/>
                 <w:sz w:val="20"/>
                 <w:szCs w:val="20"/>
@@ -12263,7 +11840,6 @@
               <w:rPr>
                 <w:rFonts w:ascii="Times New Roman" w:hAnsi="Times New Roman" w:cs="Times New Roman"/>
                 <w:b/>
-                <w:highlight w:val="red"/>
                 <w:bCs/>
                 <w:sz w:val="20"/>
                 <w:szCs w:val="20"/>
@@ -12281,7 +11857,7 @@
               <w:bottom w:val="nil" w:sz="0" w:space="0" w:color="000000" tmln="20, 20, 20, 0, 0"/>
               <w:right w:val="nil" w:sz="0" w:space="0" w:color="000000" tmln="20, 20, 20, 0, 0"/>
             </w:tcBorders>
-            <w:tmTcPr id="1695293392" protected="0"/>
+            <w:tmTcPr id="1696180305" protected="0"/>
           </w:tcPr>
           <w:p>
             <w:pPr>
@@ -12290,7 +11866,6 @@
               <w:rPr>
                 <w:rFonts w:ascii="Times New Roman" w:hAnsi="Times New Roman" w:cs="Times New Roman"/>
                 <w:b/>
-                <w:highlight w:val="red"/>
                 <w:sz w:val="20"/>
                 <w:szCs w:val="20"/>
               </w:rPr>
@@ -12299,7 +11874,6 @@
               <w:rPr>
                 <w:rFonts w:ascii="Times New Roman" w:hAnsi="Times New Roman" w:cs="Times New Roman"/>
                 <w:b/>
-                <w:highlight w:val="red"/>
                 <w:sz w:val="20"/>
                 <w:szCs w:val="20"/>
               </w:rPr>
@@ -12312,7 +11886,6 @@
               <w:rPr>
                 <w:rFonts w:ascii="Times New Roman" w:hAnsi="Times New Roman" w:cs="Times New Roman"/>
                 <w:b/>
-                <w:highlight w:val="red"/>
                 <w:sz w:val="20"/>
                 <w:szCs w:val="20"/>
               </w:rPr>
@@ -12321,7 +11894,6 @@
               <w:rPr>
                 <w:rFonts w:ascii="Times New Roman" w:hAnsi="Times New Roman" w:cs="Times New Roman"/>
                 <w:b/>
-                <w:highlight w:val="red"/>
                 <w:sz w:val="20"/>
                 <w:szCs w:val="20"/>
               </w:rPr>
@@ -12334,7 +11906,6 @@
               <w:rPr>
                 <w:rFonts w:ascii="Times New Roman" w:hAnsi="Times New Roman" w:cs="Times New Roman"/>
                 <w:b/>
-                <w:highlight w:val="red"/>
                 <w:sz w:val="20"/>
                 <w:szCs w:val="20"/>
               </w:rPr>
@@ -12343,7 +11914,6 @@
               <w:rPr>
                 <w:rFonts w:ascii="Times New Roman" w:hAnsi="Times New Roman" w:cs="Times New Roman"/>
                 <w:b/>
-                <w:highlight w:val="red"/>
                 <w:sz w:val="20"/>
                 <w:szCs w:val="20"/>
               </w:rPr>
@@ -12358,7 +11928,6 @@
                 <w:tab w:val="left" w:pos="993" w:leader="none"/>
               </w:tabs>
               <w:rPr>
-                <w:highlight w:val="red"/>
                 <w:sz w:val="20"/>
                 <w:szCs w:val="20"/>
                 <w:lang w:val="en-us"/>
@@ -12366,7 +11935,6 @@
             </w:pPr>
             <w:r>
               <w:rPr>
-                <w:highlight w:val="red"/>
                 <w:sz w:val="20"/>
                 <w:szCs w:val="20"/>
                 <w:lang w:val="en-us"/>
@@ -12381,7 +11949,6 @@
                 <w:tab w:val="left" w:pos="993" w:leader="none"/>
               </w:tabs>
               <w:rPr>
-                <w:highlight w:val="red"/>
                 <w:sz w:val="20"/>
                 <w:szCs w:val="20"/>
                 <w:lang w:val="en-us"/>
@@ -12389,7 +11956,6 @@
             </w:pPr>
             <w:r>
               <w:rPr>
-                <w:highlight w:val="red"/>
                 <w:sz w:val="20"/>
                 <w:szCs w:val="20"/>
                 <w:lang w:val="en-us"/>
@@ -12404,7 +11970,6 @@
                 <w:tab w:val="left" w:pos="993" w:leader="none"/>
               </w:tabs>
               <w:rPr>
-                <w:highlight w:val="red"/>
                 <w:sz w:val="20"/>
                 <w:szCs w:val="20"/>
                 <w:lang w:val="en-us"/>
@@ -12412,7 +11977,6 @@
             </w:pPr>
             <w:r>
               <w:rPr>
-                <w:highlight w:val="red"/>
                 <w:sz w:val="20"/>
                 <w:szCs w:val="20"/>
                 <w:lang w:val="en-us"/>
@@ -12426,7 +11990,6 @@
               <w:rPr>
                 <w:rFonts w:ascii="Times New Roman" w:hAnsi="Times New Roman" w:cs="Times New Roman"/>
                 <w:b/>
-                <w:highlight w:val="red"/>
                 <w:sz w:val="20"/>
                 <w:szCs w:val="20"/>
                 <w:lang w:val="en-us"/>
@@ -12436,7 +11999,6 @@
               <w:rPr>
                 <w:rFonts w:ascii="Times New Roman" w:hAnsi="Times New Roman" w:cs="Times New Roman"/>
                 <w:b/>
-                <w:highlight w:val="red"/>
                 <w:sz w:val="20"/>
                 <w:szCs w:val="20"/>
               </w:rPr>
@@ -12446,7 +12008,6 @@
               <w:rPr>
                 <w:rFonts w:ascii="Times New Roman" w:hAnsi="Times New Roman" w:cs="Times New Roman"/>
                 <w:b/>
-                <w:highlight w:val="red"/>
                 <w:sz w:val="20"/>
                 <w:szCs w:val="20"/>
                 <w:lang w:val="en-us"/>
@@ -12464,7 +12025,6 @@
               </w:tabs>
               <w:rPr>
                 <w:b/>
-                <w:highlight w:val="red"/>
                 <w:bCs/>
                 <w:sz w:val="20"/>
                 <w:szCs w:val="20"/>
@@ -12473,7 +12033,6 @@
             <w:r>
               <w:rPr>
                 <w:b/>
-                <w:highlight w:val="red"/>
                 <w:bCs/>
                 <w:sz w:val="20"/>
                 <w:szCs w:val="20"/>
@@ -12750,25 +12309,7 @@
           <w:sz w:val="20"/>
           <w:szCs w:val="20"/>
         </w:rPr>
-        <w:t xml:space="preserve">Приложение </w:t>
-      </w:r>
-      <w:r>
-        <w:rPr>
-          <w:rFonts w:ascii="Times New Roman" w:hAnsi="Times New Roman" w:cs="Times New Roman"/>
-          <w:b/>
-          <w:highlight w:val="red"/>
-          <w:sz w:val="20"/>
-          <w:szCs w:val="20"/>
-        </w:rPr>
-        <w:t>№3</w:t>
-      </w:r>
-      <w:r>
-        <w:rPr>
-          <w:rFonts w:ascii="Times New Roman" w:hAnsi="Times New Roman" w:cs="Times New Roman"/>
-          <w:b/>
-          <w:sz w:val="20"/>
-          <w:szCs w:val="20"/>
-        </w:rPr>
+        <w:t>Приложение №3</w:t>
       </w:r>
     </w:p>
     <w:p>
@@ -12823,19 +12364,11 @@
         <w:rPr>
           <w:rFonts w:ascii="Times New Roman" w:hAnsi="Times New Roman"/>
           <w:b/>
-          <w:highlight w:val="red"/>
           <w:sz w:val="20"/>
         </w:rPr>
         <w:t>№1/12</w:t>
         <w:tab/>
         <w:t xml:space="preserve"> от «17» ноября 2021г.</w:t>
-      </w:r>
-      <w:r>
-        <w:rPr>
-          <w:rFonts w:ascii="Times New Roman" w:hAnsi="Times New Roman"/>
-          <w:b/>
-          <w:sz w:val="20"/>
-        </w:rPr>
       </w:r>
     </w:p>
     <w:p>
@@ -12968,7 +12501,7 @@
               <w:bottom w:val="single" w:sz="4" w:space="0" w:color="000000" tmln="10, 20, 20, 0, 0"/>
               <w:right w:val="single" w:sz="4" w:space="0" w:color="000000" tmln="10, 20, 20, 0, 0"/>
             </w:tcBorders>
-            <w:tmTcPr id="1695293392" protected="0"/>
+            <w:tmTcPr id="1696180305" protected="0"/>
           </w:tcPr>
           <w:p>
             <w:pPr>
@@ -13004,7 +12537,7 @@
               <w:bottom w:val="single" w:sz="4" w:space="0" w:color="000000" tmln="10, 20, 20, 0, 0"/>
               <w:right w:val="single" w:sz="4" w:space="0" w:color="000000" tmln="10, 20, 20, 0, 0"/>
             </w:tcBorders>
-            <w:tmTcPr id="1695293392" protected="0"/>
+            <w:tmTcPr id="1696180305" protected="0"/>
           </w:tcPr>
           <w:p>
             <w:pPr>
@@ -13040,7 +12573,7 @@
               <w:bottom w:val="single" w:sz="4" w:space="0" w:color="000000" tmln="10, 20, 20, 0, 0"/>
               <w:right w:val="single" w:sz="4" w:space="0" w:color="000000" tmln="10, 20, 20, 0, 0"/>
             </w:tcBorders>
-            <w:tmTcPr id="1695293392" protected="0"/>
+            <w:tmTcPr id="1696180305" protected="0"/>
           </w:tcPr>
           <w:p>
             <w:pPr>
@@ -13083,7 +12616,7 @@
               <w:bottom w:val="single" w:sz="4" w:space="0" w:color="000000" tmln="10, 20, 20, 0, 0"/>
               <w:right w:val="single" w:sz="4" w:space="0" w:color="000000" tmln="10, 20, 20, 0, 0"/>
             </w:tcBorders>
-            <w:tmTcPr id="1695293392" protected="0"/>
+            <w:tmTcPr id="1696180305" protected="0"/>
           </w:tcPr>
           <w:p>
             <w:pPr>
@@ -13115,13 +12648,12 @@
               <w:bottom w:val="single" w:sz="4" w:space="0" w:color="000000" tmln="10, 20, 20, 0, 0"/>
               <w:right w:val="single" w:sz="4" w:space="0" w:color="000000" tmln="10, 20, 20, 0, 0"/>
             </w:tcBorders>
-            <w:tmTcPr id="1695293392" protected="0"/>
+            <w:tmTcPr id="1696180305" protected="0"/>
           </w:tcPr>
           <w:p>
             <w:pPr>
               <w:rPr>
                 <w:rFonts w:ascii="Times New Roman" w:hAnsi="Times New Roman" w:cs="Times New Roman"/>
-                <w:highlight w:val="red"/>
                 <w:sz w:val="20"/>
                 <w:szCs w:val="20"/>
               </w:rPr>
@@ -13129,7 +12661,6 @@
             <w:r>
               <w:rPr>
                 <w:rFonts w:ascii="Times New Roman" w:hAnsi="Times New Roman" w:cs="Times New Roman"/>
-                <w:highlight w:val="red"/>
                 <w:sz w:val="20"/>
                 <w:szCs w:val="20"/>
               </w:rPr>
@@ -13147,7 +12678,7 @@
               <w:bottom w:val="single" w:sz="4" w:space="0" w:color="000000" tmln="10, 20, 20, 0, 0"/>
               <w:right w:val="single" w:sz="4" w:space="0" w:color="000000" tmln="10, 20, 20, 0, 0"/>
             </w:tcBorders>
-            <w:tmTcPr id="1695293392" protected="0"/>
+            <w:tmTcPr id="1696180305" protected="0"/>
           </w:tcPr>
           <w:p>
             <w:pPr>
@@ -13155,7 +12686,6 @@
               <w:jc w:val="center"/>
               <w:rPr>
                 <w:rFonts w:ascii="Times New Roman" w:hAnsi="Times New Roman" w:cs="Times New Roman"/>
-                <w:highlight w:val="red"/>
                 <w:sz w:val="20"/>
                 <w:szCs w:val="20"/>
               </w:rPr>
@@ -13163,7 +12693,6 @@
             <w:r>
               <w:rPr>
                 <w:rFonts w:ascii="Times New Roman" w:hAnsi="Times New Roman" w:cs="Times New Roman"/>
-                <w:highlight w:val="red"/>
                 <w:sz w:val="20"/>
                 <w:szCs w:val="20"/>
               </w:rPr>
@@ -13188,7 +12717,7 @@
               <w:bottom w:val="single" w:sz="4" w:space="0" w:color="000000" tmln="10, 20, 20, 0, 0"/>
               <w:right w:val="single" w:sz="4" w:space="0" w:color="000000" tmln="10, 20, 20, 0, 0"/>
             </w:tcBorders>
-            <w:tmTcPr id="1695293392" protected="0"/>
+            <w:tmTcPr id="1696180305" protected="0"/>
           </w:tcPr>
           <w:p>
             <w:pPr>
@@ -13220,13 +12749,12 @@
               <w:bottom w:val="single" w:sz="4" w:space="0" w:color="000000" tmln="10, 20, 20, 0, 0"/>
               <w:right w:val="single" w:sz="4" w:space="0" w:color="000000" tmln="10, 20, 20, 0, 0"/>
             </w:tcBorders>
-            <w:tmTcPr id="1695293392" protected="0"/>
+            <w:tmTcPr id="1696180305" protected="0"/>
           </w:tcPr>
           <w:p>
             <w:pPr>
               <w:rPr>
                 <w:rFonts w:ascii="Times New Roman" w:hAnsi="Times New Roman" w:cs="Times New Roman"/>
-                <w:highlight w:val="red"/>
                 <w:sz w:val="20"/>
                 <w:szCs w:val="20"/>
               </w:rPr>
@@ -13234,7 +12762,6 @@
             <w:r>
               <w:rPr>
                 <w:rFonts w:ascii="Times New Roman" w:hAnsi="Times New Roman" w:cs="Times New Roman"/>
-                <w:highlight w:val="red"/>
                 <w:sz w:val="20"/>
                 <w:szCs w:val="20"/>
               </w:rPr>
@@ -13247,7 +12774,6 @@
               <w:jc w:val="left"/>
               <w:rPr>
                 <w:rFonts w:ascii="Times New Roman" w:hAnsi="Times New Roman" w:cs="Times New Roman"/>
-                <w:highlight w:val="red"/>
                 <w:sz w:val="20"/>
                 <w:szCs w:val="20"/>
               </w:rPr>
@@ -13255,7 +12781,6 @@
             <w:r>
               <w:rPr>
                 <w:rFonts w:ascii="Times New Roman" w:hAnsi="Times New Roman" w:cs="Times New Roman"/>
-                <w:highlight w:val="red"/>
                 <w:sz w:val="20"/>
                 <w:szCs w:val="20"/>
               </w:rPr>
@@ -13273,7 +12798,7 @@
               <w:bottom w:val="single" w:sz="4" w:space="0" w:color="000000" tmln="10, 20, 20, 0, 0"/>
               <w:right w:val="single" w:sz="4" w:space="0" w:color="000000" tmln="10, 20, 20, 0, 0"/>
             </w:tcBorders>
-            <w:tmTcPr id="1695293392" protected="0"/>
+            <w:tmTcPr id="1696180305" protected="0"/>
           </w:tcPr>
           <w:p>
             <w:pPr>
@@ -13281,7 +12806,6 @@
               <w:jc w:val="center"/>
               <w:rPr>
                 <w:rFonts w:ascii="Times New Roman" w:hAnsi="Times New Roman" w:cs="Times New Roman"/>
-                <w:highlight w:val="red"/>
                 <w:sz w:val="20"/>
                 <w:szCs w:val="20"/>
               </w:rPr>
@@ -13289,7 +12813,6 @@
             <w:r>
               <w:rPr>
                 <w:rFonts w:ascii="Times New Roman" w:hAnsi="Times New Roman" w:cs="Times New Roman"/>
-                <w:highlight w:val="red"/>
                 <w:sz w:val="20"/>
                 <w:szCs w:val="20"/>
               </w:rPr>
@@ -13314,7 +12837,7 @@
               <w:bottom w:val="single" w:sz="4" w:space="0" w:color="000000" tmln="10, 20, 20, 0, 0"/>
               <w:right w:val="single" w:sz="4" w:space="0" w:color="000000" tmln="10, 20, 20, 0, 0"/>
             </w:tcBorders>
-            <w:tmTcPr id="1695293392" protected="0"/>
+            <w:tmTcPr id="1696180305" protected="0"/>
           </w:tcPr>
           <w:p>
             <w:pPr>
@@ -13346,13 +12869,12 @@
               <w:bottom w:val="single" w:sz="4" w:space="0" w:color="000000" tmln="10, 20, 20, 0, 0"/>
               <w:right w:val="single" w:sz="4" w:space="0" w:color="000000" tmln="10, 20, 20, 0, 0"/>
             </w:tcBorders>
-            <w:tmTcPr id="1695293392" protected="0"/>
+            <w:tmTcPr id="1696180305" protected="0"/>
           </w:tcPr>
           <w:p>
             <w:pPr>
               <w:rPr>
                 <w:rFonts w:ascii="Times New Roman" w:hAnsi="Times New Roman" w:cs="Times New Roman"/>
-                <w:highlight w:val="red"/>
                 <w:sz w:val="20"/>
                 <w:szCs w:val="20"/>
               </w:rPr>
@@ -13360,7 +12882,6 @@
             <w:r>
               <w:rPr>
                 <w:rFonts w:ascii="Times New Roman" w:hAnsi="Times New Roman" w:cs="Times New Roman"/>
-                <w:highlight w:val="red"/>
                 <w:sz w:val="20"/>
                 <w:szCs w:val="20"/>
               </w:rPr>
@@ -13378,7 +12899,7 @@
               <w:bottom w:val="single" w:sz="4" w:space="0" w:color="000000" tmln="10, 20, 20, 0, 0"/>
               <w:right w:val="single" w:sz="4" w:space="0" w:color="000000" tmln="10, 20, 20, 0, 0"/>
             </w:tcBorders>
-            <w:tmTcPr id="1695293392" protected="0"/>
+            <w:tmTcPr id="1696180305" protected="0"/>
           </w:tcPr>
           <w:p>
             <w:pPr>
@@ -13386,7 +12907,6 @@
               <w:jc w:val="center"/>
               <w:rPr>
                 <w:rFonts w:ascii="Times New Roman" w:hAnsi="Times New Roman" w:cs="Times New Roman"/>
-                <w:highlight w:val="red"/>
                 <w:sz w:val="20"/>
                 <w:szCs w:val="20"/>
               </w:rPr>
@@ -13394,7 +12914,6 @@
             <w:r>
               <w:rPr>
                 <w:rFonts w:ascii="Times New Roman" w:hAnsi="Times New Roman" w:cs="Times New Roman"/>
-                <w:highlight w:val="red"/>
                 <w:sz w:val="20"/>
                 <w:szCs w:val="20"/>
               </w:rPr>
@@ -13549,7 +13068,7 @@
               <w:bottom w:val="nil" w:sz="0" w:space="0" w:color="000000" tmln="20, 20, 20, 0, 0"/>
               <w:right w:val="nil" w:sz="0" w:space="0" w:color="000000" tmln="20, 20, 20, 0, 0"/>
             </w:tcBorders>
-            <w:tmTcPr id="1695293392" protected="0"/>
+            <w:tmTcPr id="1696180305" protected="0"/>
           </w:tcPr>
           <w:p>
             <w:pPr>
@@ -13598,7 +13117,6 @@
               <w:rPr>
                 <w:rFonts w:ascii="Times New Roman" w:hAnsi="Times New Roman" w:cs="Times New Roman"/>
                 <w:b/>
-                <w:highlight w:val="red"/>
                 <w:sz w:val="20"/>
                 <w:szCs w:val="20"/>
               </w:rPr>
@@ -13608,7 +13126,6 @@
               <w:rPr>
                 <w:rFonts w:ascii="Times New Roman" w:hAnsi="Times New Roman" w:cs="Times New Roman"/>
                 <w:b/>
-                <w:highlight w:val="red"/>
                 <w:sz w:val="20"/>
                 <w:szCs w:val="20"/>
                 <w:lang w:val="en-us"/>
@@ -13734,7 +13251,7 @@
               <w:bottom w:val="nil" w:sz="0" w:space="0" w:color="000000" tmln="20, 20, 20, 0, 0"/>
               <w:right w:val="nil" w:sz="0" w:space="0" w:color="000000" tmln="20, 20, 20, 0, 0"/>
             </w:tcBorders>
-            <w:tmTcPr id="1695293392" protected="0"/>
+            <w:tmTcPr id="1696180305" protected="0"/>
           </w:tcPr>
           <w:p>
             <w:pPr>
@@ -14037,7 +13554,7 @@
       <w:fldChar w:fldCharType="begin"/>
       <w:instrText xml:space="preserve"> PAGE </w:instrText>
       <w:fldChar w:fldCharType="separate"/>
-      <w:t>9</w:t>
+      <w:t>1</w:t>
       <w:fldChar w:fldCharType="end"/>
     </w:r>
     <w:r>

</xml_diff>